<commit_message>
This is the end...
</commit_message>
<xml_diff>
--- a/Docs/Тибилов ТЗ Курсовая.docx
+++ b/Docs/Тибилов ТЗ Курсовая.docx
@@ -407,7 +407,7 @@
     </w:tbl>
     <w:tbl>
       <w:tblPr>
-        <w:tblStyle w:val="a8"/>
+        <w:tblStyle w:val="a9"/>
         <w:tblpPr w:leftFromText="180" w:rightFromText="180" w:vertAnchor="text" w:horzAnchor="page" w:tblpX="367" w:tblpY="-467"/>
         <w:tblW w:w="988" w:type="dxa"/>
         <w:tblLayout w:type="fixed"/>
@@ -694,7 +694,7 @@
           </w:tcPr>
           <w:p>
             <w:pPr>
-              <w:pStyle w:val="a6"/>
+              <w:pStyle w:val="a7"/>
               <w:ind w:firstLine="0"/>
               <w:jc w:val="center"/>
               <w:rPr>
@@ -828,7 +828,7 @@
     </w:p>
     <w:p>
       <w:pPr>
-        <w:pStyle w:val="a6"/>
+        <w:pStyle w:val="a7"/>
         <w:ind w:firstLine="0"/>
         <w:jc w:val="center"/>
         <w:rPr>
@@ -1205,7 +1205,7 @@
     </w:p>
     <w:tbl>
       <w:tblPr>
-        <w:tblStyle w:val="a8"/>
+        <w:tblStyle w:val="a9"/>
         <w:tblpPr w:leftFromText="180" w:rightFromText="180" w:vertAnchor="text" w:horzAnchor="page" w:tblpX="385" w:tblpY="448"/>
         <w:tblOverlap w:val="never"/>
         <w:tblW w:w="0" w:type="auto"/>
@@ -1455,7 +1455,7 @@
           </w:tcPr>
           <w:p>
             <w:pPr>
-              <w:pStyle w:val="a6"/>
+              <w:pStyle w:val="a7"/>
               <w:ind w:firstLine="0"/>
               <w:jc w:val="center"/>
               <w:rPr>
@@ -1501,7 +1501,7 @@
     </w:p>
     <w:p>
       <w:pPr>
-        <w:pStyle w:val="a6"/>
+        <w:pStyle w:val="a7"/>
         <w:ind w:firstLine="0"/>
         <w:jc w:val="center"/>
         <w:rPr>
@@ -1746,7 +1746,7 @@
       <w:sdtContent>
         <w:p>
           <w:pPr>
-            <w:pStyle w:val="ab"/>
+            <w:pStyle w:val="ac"/>
             <w:spacing w:before="0" w:line="240" w:lineRule="auto"/>
             <w:jc w:val="center"/>
             <w:rPr>
@@ -1803,7 +1803,7 @@
           <w:hyperlink w:anchor="_Toc531464036" w:history="1">
             <w:r>
               <w:rPr>
-                <w:rStyle w:val="ac"/>
+                <w:rStyle w:val="ad"/>
                 <w:rFonts w:ascii="Times New Roman" w:hAnsi="Times New Roman" w:cs="Times New Roman"/>
                 <w:b/>
                 <w:noProof/>
@@ -1891,7 +1891,7 @@
           <w:hyperlink w:anchor="_Toc531464037" w:history="1">
             <w:r>
               <w:rPr>
-                <w:rStyle w:val="ac"/>
+                <w:rStyle w:val="ad"/>
                 <w:rFonts w:ascii="Times New Roman" w:hAnsi="Times New Roman" w:cs="Times New Roman"/>
                 <w:b/>
                 <w:noProof/>
@@ -1909,7 +1909,7 @@
             </w:r>
             <w:r>
               <w:rPr>
-                <w:rStyle w:val="ac"/>
+                <w:rStyle w:val="ad"/>
                 <w:rFonts w:ascii="Times New Roman" w:hAnsi="Times New Roman" w:cs="Times New Roman"/>
                 <w:b/>
                 <w:noProof/>
@@ -1997,7 +1997,7 @@
           <w:hyperlink w:anchor="_Toc531464038" w:history="1">
             <w:r>
               <w:rPr>
-                <w:rStyle w:val="ac"/>
+                <w:rStyle w:val="ad"/>
                 <w:rFonts w:ascii="Times New Roman" w:hAnsi="Times New Roman" w:cs="Times New Roman"/>
                 <w:b/>
                 <w:noProof/>
@@ -2015,7 +2015,7 @@
             </w:r>
             <w:r>
               <w:rPr>
-                <w:rStyle w:val="ac"/>
+                <w:rStyle w:val="ad"/>
                 <w:rFonts w:ascii="Times New Roman" w:hAnsi="Times New Roman" w:cs="Times New Roman"/>
                 <w:b/>
                 <w:noProof/>
@@ -2097,7 +2097,7 @@
           <w:hyperlink w:anchor="_Toc531464039" w:history="1">
             <w:r>
               <w:rPr>
-                <w:rStyle w:val="ac"/>
+                <w:rStyle w:val="ad"/>
               </w:rPr>
               <w:t>2.1</w:t>
             </w:r>
@@ -2110,7 +2110,7 @@
             </w:r>
             <w:r>
               <w:rPr>
-                <w:rStyle w:val="ac"/>
+                <w:rStyle w:val="ad"/>
               </w:rPr>
               <w:t>Документы, на основании которых ведется разработка</w:t>
             </w:r>
@@ -2168,7 +2168,7 @@
           <w:hyperlink w:anchor="_Toc531464040" w:history="1">
             <w:r>
               <w:rPr>
-                <w:rStyle w:val="ac"/>
+                <w:rStyle w:val="ad"/>
               </w:rPr>
               <w:t>2.2</w:t>
             </w:r>
@@ -2181,7 +2181,7 @@
             </w:r>
             <w:r>
               <w:rPr>
-                <w:rStyle w:val="ac"/>
+                <w:rStyle w:val="ad"/>
               </w:rPr>
               <w:t>Наименование темы разработки</w:t>
             </w:r>
@@ -2245,7 +2245,7 @@
           <w:hyperlink w:anchor="_Toc531464041" w:history="1">
             <w:r>
               <w:rPr>
-                <w:rStyle w:val="ac"/>
+                <w:rStyle w:val="ad"/>
                 <w:rFonts w:ascii="Times New Roman" w:hAnsi="Times New Roman" w:cs="Times New Roman"/>
                 <w:b/>
                 <w:noProof/>
@@ -2263,7 +2263,7 @@
             </w:r>
             <w:r>
               <w:rPr>
-                <w:rStyle w:val="ac"/>
+                <w:rStyle w:val="ad"/>
                 <w:rFonts w:ascii="Times New Roman" w:hAnsi="Times New Roman" w:cs="Times New Roman"/>
                 <w:b/>
                 <w:noProof/>
@@ -2345,7 +2345,7 @@
           <w:hyperlink w:anchor="_Toc531464042" w:history="1">
             <w:r>
               <w:rPr>
-                <w:rStyle w:val="ac"/>
+                <w:rStyle w:val="ad"/>
               </w:rPr>
               <w:t>3.1</w:t>
             </w:r>
@@ -2358,7 +2358,7 @@
             </w:r>
             <w:r>
               <w:rPr>
-                <w:rStyle w:val="ac"/>
+                <w:rStyle w:val="ad"/>
               </w:rPr>
               <w:t>Функциональное назначение</w:t>
             </w:r>
@@ -2416,7 +2416,7 @@
           <w:hyperlink w:anchor="_Toc531464043" w:history="1">
             <w:r>
               <w:rPr>
-                <w:rStyle w:val="ac"/>
+                <w:rStyle w:val="ad"/>
               </w:rPr>
               <w:t>3.2</w:t>
             </w:r>
@@ -2429,7 +2429,7 @@
             </w:r>
             <w:r>
               <w:rPr>
-                <w:rStyle w:val="ac"/>
+                <w:rStyle w:val="ad"/>
               </w:rPr>
               <w:t>Эксплуатационное назначение</w:t>
             </w:r>
@@ -2493,7 +2493,7 @@
           <w:hyperlink w:anchor="_Toc531464044" w:history="1">
             <w:r>
               <w:rPr>
-                <w:rStyle w:val="ac"/>
+                <w:rStyle w:val="ad"/>
                 <w:rFonts w:ascii="Times New Roman" w:hAnsi="Times New Roman" w:cs="Times New Roman"/>
                 <w:b/>
                 <w:noProof/>
@@ -2511,7 +2511,7 @@
             </w:r>
             <w:r>
               <w:rPr>
-                <w:rStyle w:val="ac"/>
+                <w:rStyle w:val="ad"/>
                 <w:rFonts w:ascii="Times New Roman" w:hAnsi="Times New Roman" w:cs="Times New Roman"/>
                 <w:b/>
                 <w:noProof/>
@@ -2593,7 +2593,7 @@
           <w:hyperlink w:anchor="_Toc531464045" w:history="1">
             <w:r>
               <w:rPr>
-                <w:rStyle w:val="ac"/>
+                <w:rStyle w:val="ad"/>
               </w:rPr>
               <w:t>4.1</w:t>
             </w:r>
@@ -2606,7 +2606,7 @@
             </w:r>
             <w:r>
               <w:rPr>
-                <w:rStyle w:val="ac"/>
+                <w:rStyle w:val="ad"/>
               </w:rPr>
               <w:t>Требования к функциональным характеристикам</w:t>
             </w:r>
@@ -2670,7 +2670,7 @@
           <w:hyperlink w:anchor="_Toc531464046" w:history="1">
             <w:r>
               <w:rPr>
-                <w:rStyle w:val="ac"/>
+                <w:rStyle w:val="ad"/>
                 <w:rFonts w:ascii="Times New Roman" w:hAnsi="Times New Roman" w:cs="Times New Roman"/>
                 <w:b/>
                 <w:noProof/>
@@ -2688,7 +2688,7 @@
             </w:r>
             <w:r>
               <w:rPr>
-                <w:rStyle w:val="ac"/>
+                <w:rStyle w:val="ad"/>
                 <w:rFonts w:ascii="Times New Roman" w:hAnsi="Times New Roman" w:cs="Times New Roman"/>
                 <w:b/>
                 <w:noProof/>
@@ -2697,7 +2697,7 @@
             </w:r>
             <w:r>
               <w:rPr>
-                <w:rStyle w:val="ac"/>
+                <w:rStyle w:val="ad"/>
                 <w:rFonts w:ascii="Times New Roman" w:hAnsi="Times New Roman" w:cs="Times New Roman"/>
                 <w:b/>
                 <w:iCs/>
@@ -2786,7 +2786,7 @@
           <w:hyperlink w:anchor="_Toc531464047" w:history="1">
             <w:r>
               <w:rPr>
-                <w:rStyle w:val="ac"/>
+                <w:rStyle w:val="ad"/>
                 <w:rFonts w:ascii="Times New Roman" w:hAnsi="Times New Roman" w:cs="Times New Roman"/>
                 <w:b/>
                 <w:noProof/>
@@ -2804,7 +2804,7 @@
             </w:r>
             <w:r>
               <w:rPr>
-                <w:rStyle w:val="ac"/>
+                <w:rStyle w:val="ad"/>
                 <w:rFonts w:ascii="Times New Roman" w:hAnsi="Times New Roman" w:cs="Times New Roman"/>
                 <w:b/>
                 <w:noProof/>
@@ -2892,7 +2892,7 @@
           <w:hyperlink w:anchor="_Toc531464048" w:history="1">
             <w:r>
               <w:rPr>
-                <w:rStyle w:val="ac"/>
+                <w:rStyle w:val="ad"/>
                 <w:rFonts w:ascii="Times New Roman" w:hAnsi="Times New Roman" w:cs="Times New Roman"/>
                 <w:b/>
                 <w:noProof/>
@@ -2910,7 +2910,7 @@
             </w:r>
             <w:r>
               <w:rPr>
-                <w:rStyle w:val="ac"/>
+                <w:rStyle w:val="ad"/>
                 <w:rFonts w:ascii="Times New Roman" w:hAnsi="Times New Roman" w:cs="Times New Roman"/>
                 <w:b/>
                 <w:noProof/>
@@ -2998,7 +2998,7 @@
           <w:hyperlink w:anchor="_Toc531464049" w:history="1">
             <w:r>
               <w:rPr>
-                <w:rStyle w:val="ac"/>
+                <w:rStyle w:val="ad"/>
                 <w:rFonts w:ascii="Times New Roman" w:hAnsi="Times New Roman" w:cs="Times New Roman"/>
                 <w:b/>
                 <w:noProof/>
@@ -3016,7 +3016,7 @@
             </w:r>
             <w:r>
               <w:rPr>
-                <w:rStyle w:val="ac"/>
+                <w:rStyle w:val="ad"/>
                 <w:rFonts w:ascii="Times New Roman" w:hAnsi="Times New Roman" w:cs="Times New Roman"/>
                 <w:b/>
                 <w:noProof/>
@@ -3098,7 +3098,7 @@
           <w:hyperlink w:anchor="_Toc531464050" w:history="1">
             <w:r>
               <w:rPr>
-                <w:rStyle w:val="ac"/>
+                <w:rStyle w:val="ad"/>
               </w:rPr>
               <w:t>4.2</w:t>
             </w:r>
@@ -3111,7 +3111,7 @@
             </w:r>
             <w:r>
               <w:rPr>
-                <w:rStyle w:val="ac"/>
+                <w:rStyle w:val="ad"/>
               </w:rPr>
               <w:t>Требования к интерфейсу</w:t>
             </w:r>
@@ -3169,7 +3169,7 @@
           <w:hyperlink w:anchor="_Toc531464051" w:history="1">
             <w:r>
               <w:rPr>
-                <w:rStyle w:val="ac"/>
+                <w:rStyle w:val="ad"/>
               </w:rPr>
               <w:t>4.3</w:t>
             </w:r>
@@ -3182,7 +3182,7 @@
             </w:r>
             <w:r>
               <w:rPr>
-                <w:rStyle w:val="ac"/>
+                <w:rStyle w:val="ad"/>
               </w:rPr>
               <w:t>Требования к надежности</w:t>
             </w:r>
@@ -3246,7 +3246,7 @@
           <w:hyperlink w:anchor="_Toc531464052" w:history="1">
             <w:r>
               <w:rPr>
-                <w:rStyle w:val="ac"/>
+                <w:rStyle w:val="ad"/>
                 <w:rFonts w:ascii="Times New Roman" w:hAnsi="Times New Roman" w:cs="Times New Roman"/>
                 <w:b/>
                 <w:noProof/>
@@ -3264,7 +3264,7 @@
             </w:r>
             <w:r>
               <w:rPr>
-                <w:rStyle w:val="ac"/>
+                <w:rStyle w:val="ad"/>
                 <w:rFonts w:ascii="Times New Roman" w:hAnsi="Times New Roman" w:cs="Times New Roman"/>
                 <w:b/>
                 <w:noProof/>
@@ -3352,7 +3352,7 @@
           <w:hyperlink w:anchor="_Toc531464053" w:history="1">
             <w:r>
               <w:rPr>
-                <w:rStyle w:val="ac"/>
+                <w:rStyle w:val="ad"/>
                 <w:rFonts w:ascii="Times New Roman" w:hAnsi="Times New Roman" w:cs="Times New Roman"/>
                 <w:b/>
                 <w:noProof/>
@@ -3370,7 +3370,7 @@
             </w:r>
             <w:r>
               <w:rPr>
-                <w:rStyle w:val="ac"/>
+                <w:rStyle w:val="ad"/>
                 <w:rFonts w:ascii="Times New Roman" w:hAnsi="Times New Roman" w:cs="Times New Roman"/>
                 <w:b/>
                 <w:noProof/>
@@ -3458,7 +3458,7 @@
           <w:hyperlink w:anchor="_Toc531464054" w:history="1">
             <w:r>
               <w:rPr>
-                <w:rStyle w:val="ac"/>
+                <w:rStyle w:val="ad"/>
                 <w:rFonts w:ascii="Times New Roman" w:hAnsi="Times New Roman" w:cs="Times New Roman"/>
                 <w:b/>
                 <w:noProof/>
@@ -3476,7 +3476,7 @@
             </w:r>
             <w:r>
               <w:rPr>
-                <w:rStyle w:val="ac"/>
+                <w:rStyle w:val="ad"/>
                 <w:rFonts w:ascii="Times New Roman" w:hAnsi="Times New Roman" w:cs="Times New Roman"/>
                 <w:b/>
                 <w:noProof/>
@@ -3558,7 +3558,7 @@
           <w:hyperlink w:anchor="_Toc531464055" w:history="1">
             <w:r>
               <w:rPr>
-                <w:rStyle w:val="ac"/>
+                <w:rStyle w:val="ad"/>
               </w:rPr>
               <w:t>4.4</w:t>
             </w:r>
@@ -3571,7 +3571,7 @@
             </w:r>
             <w:r>
               <w:rPr>
-                <w:rStyle w:val="ac"/>
+                <w:rStyle w:val="ad"/>
               </w:rPr>
               <w:t>Условия эксплуатации</w:t>
             </w:r>
@@ -3629,7 +3629,7 @@
           <w:hyperlink w:anchor="_Toc531464056" w:history="1">
             <w:r>
               <w:rPr>
-                <w:rStyle w:val="ac"/>
+                <w:rStyle w:val="ad"/>
               </w:rPr>
               <w:t>4.5</w:t>
             </w:r>
@@ -3642,7 +3642,7 @@
             </w:r>
             <w:r>
               <w:rPr>
-                <w:rStyle w:val="ac"/>
+                <w:rStyle w:val="ad"/>
               </w:rPr>
               <w:t>Требования к составу и параметрам технических средств</w:t>
             </w:r>
@@ -3700,7 +3700,7 @@
           <w:hyperlink w:anchor="_Toc531464057" w:history="1">
             <w:r>
               <w:rPr>
-                <w:rStyle w:val="ac"/>
+                <w:rStyle w:val="ad"/>
               </w:rPr>
               <w:t>4.6</w:t>
             </w:r>
@@ -3713,7 +3713,7 @@
             </w:r>
             <w:r>
               <w:rPr>
-                <w:rStyle w:val="ac"/>
+                <w:rStyle w:val="ad"/>
               </w:rPr>
               <w:t>Требования к информационной и программной совместимости</w:t>
             </w:r>
@@ -3777,7 +3777,7 @@
           <w:hyperlink w:anchor="_Toc531464058" w:history="1">
             <w:r>
               <w:rPr>
-                <w:rStyle w:val="ac"/>
+                <w:rStyle w:val="ad"/>
                 <w:rFonts w:ascii="Times New Roman" w:hAnsi="Times New Roman" w:cs="Times New Roman"/>
                 <w:b/>
                 <w:noProof/>
@@ -3795,7 +3795,7 @@
             </w:r>
             <w:r>
               <w:rPr>
-                <w:rStyle w:val="ac"/>
+                <w:rStyle w:val="ad"/>
                 <w:rFonts w:ascii="Times New Roman" w:hAnsi="Times New Roman" w:cs="Times New Roman"/>
                 <w:b/>
                 <w:noProof/>
@@ -3883,7 +3883,7 @@
           <w:hyperlink w:anchor="_Toc531464059" w:history="1">
             <w:r>
               <w:rPr>
-                <w:rStyle w:val="ac"/>
+                <w:rStyle w:val="ad"/>
                 <w:rFonts w:ascii="Times New Roman" w:hAnsi="Times New Roman" w:cs="Times New Roman"/>
                 <w:b/>
                 <w:noProof/>
@@ -3901,7 +3901,7 @@
             </w:r>
             <w:r>
               <w:rPr>
-                <w:rStyle w:val="ac"/>
+                <w:rStyle w:val="ad"/>
                 <w:rFonts w:ascii="Times New Roman" w:hAnsi="Times New Roman" w:cs="Times New Roman"/>
                 <w:b/>
                 <w:noProof/>
@@ -3989,7 +3989,7 @@
           <w:hyperlink w:anchor="_Toc531464060" w:history="1">
             <w:r>
               <w:rPr>
-                <w:rStyle w:val="ac"/>
+                <w:rStyle w:val="ad"/>
                 <w:rFonts w:ascii="Times New Roman" w:hAnsi="Times New Roman" w:cs="Times New Roman"/>
                 <w:b/>
                 <w:noProof/>
@@ -4007,7 +4007,7 @@
             </w:r>
             <w:r>
               <w:rPr>
-                <w:rStyle w:val="ac"/>
+                <w:rStyle w:val="ad"/>
                 <w:rFonts w:ascii="Times New Roman" w:hAnsi="Times New Roman" w:cs="Times New Roman"/>
                 <w:b/>
                 <w:noProof/>
@@ -4095,7 +4095,7 @@
           <w:hyperlink w:anchor="_Toc531464061" w:history="1">
             <w:r>
               <w:rPr>
-                <w:rStyle w:val="ac"/>
+                <w:rStyle w:val="ad"/>
                 <w:rFonts w:ascii="Times New Roman" w:hAnsi="Times New Roman" w:cs="Times New Roman"/>
                 <w:b/>
                 <w:noProof/>
@@ -4113,7 +4113,7 @@
             </w:r>
             <w:r>
               <w:rPr>
-                <w:rStyle w:val="ac"/>
+                <w:rStyle w:val="ad"/>
                 <w:rFonts w:ascii="Times New Roman" w:hAnsi="Times New Roman" w:cs="Times New Roman"/>
                 <w:b/>
                 <w:noProof/>
@@ -4171,7 +4171,7 @@
                 <w:noProof/>
                 <w:webHidden/>
               </w:rPr>
-              <w:t>10</w:t>
+              <w:t>9</w:t>
             </w:r>
             <w:r>
               <w:rPr>
@@ -4195,7 +4195,7 @@
           <w:hyperlink w:anchor="_Toc531464062" w:history="1">
             <w:r>
               <w:rPr>
-                <w:rStyle w:val="ac"/>
+                <w:rStyle w:val="ad"/>
               </w:rPr>
               <w:t>4.7</w:t>
             </w:r>
@@ -4208,7 +4208,7 @@
             </w:r>
             <w:r>
               <w:rPr>
-                <w:rStyle w:val="ac"/>
+                <w:rStyle w:val="ad"/>
               </w:rPr>
               <w:t>Требования к маркировке и упаковке</w:t>
             </w:r>
@@ -4266,7 +4266,7 @@
           <w:hyperlink w:anchor="_Toc531464063" w:history="1">
             <w:r>
               <w:rPr>
-                <w:rStyle w:val="ac"/>
+                <w:rStyle w:val="ad"/>
               </w:rPr>
               <w:t>4.8</w:t>
             </w:r>
@@ -4279,7 +4279,7 @@
             </w:r>
             <w:r>
               <w:rPr>
-                <w:rStyle w:val="ac"/>
+                <w:rStyle w:val="ad"/>
               </w:rPr>
               <w:t>Требования к транспортировке и хранению</w:t>
             </w:r>
@@ -4337,7 +4337,7 @@
           <w:hyperlink w:anchor="_Toc531464064" w:history="1">
             <w:r>
               <w:rPr>
-                <w:rStyle w:val="ac"/>
+                <w:rStyle w:val="ad"/>
               </w:rPr>
               <w:t>4.9</w:t>
             </w:r>
@@ -4350,7 +4350,7 @@
             </w:r>
             <w:r>
               <w:rPr>
-                <w:rStyle w:val="ac"/>
+                <w:rStyle w:val="ad"/>
               </w:rPr>
               <w:t>Специальные требования</w:t>
             </w:r>
@@ -4414,7 +4414,7 @@
           <w:hyperlink w:anchor="_Toc531464065" w:history="1">
             <w:r>
               <w:rPr>
-                <w:rStyle w:val="ac"/>
+                <w:rStyle w:val="ad"/>
                 <w:rFonts w:ascii="Times New Roman" w:hAnsi="Times New Roman" w:cs="Times New Roman"/>
                 <w:b/>
                 <w:noProof/>
@@ -4432,7 +4432,7 @@
             </w:r>
             <w:r>
               <w:rPr>
-                <w:rStyle w:val="ac"/>
+                <w:rStyle w:val="ad"/>
                 <w:rFonts w:ascii="Times New Roman" w:hAnsi="Times New Roman" w:cs="Times New Roman"/>
                 <w:b/>
                 <w:noProof/>
@@ -4514,7 +4514,7 @@
           <w:hyperlink w:anchor="_Toc531464066" w:history="1">
             <w:r>
               <w:rPr>
-                <w:rStyle w:val="ac"/>
+                <w:rStyle w:val="ad"/>
               </w:rPr>
               <w:t>5.1</w:t>
             </w:r>
@@ -4527,7 +4527,7 @@
             </w:r>
             <w:r>
               <w:rPr>
-                <w:rStyle w:val="ac"/>
+                <w:rStyle w:val="ad"/>
               </w:rPr>
               <w:t>Предварительный состав программной документации:</w:t>
             </w:r>
@@ -4585,7 +4585,7 @@
           <w:hyperlink w:anchor="_Toc531464067" w:history="1">
             <w:r>
               <w:rPr>
-                <w:rStyle w:val="ac"/>
+                <w:rStyle w:val="ad"/>
               </w:rPr>
               <w:t>5.2</w:t>
             </w:r>
@@ -4598,7 +4598,7 @@
             </w:r>
             <w:r>
               <w:rPr>
-                <w:rStyle w:val="ac"/>
+                <w:rStyle w:val="ad"/>
               </w:rPr>
               <w:t>Специальные требования к программной документации</w:t>
             </w:r>
@@ -4662,7 +4662,7 @@
           <w:hyperlink w:anchor="_Toc531464068" w:history="1">
             <w:r>
               <w:rPr>
-                <w:rStyle w:val="ac"/>
+                <w:rStyle w:val="ad"/>
                 <w:rFonts w:ascii="Times New Roman" w:hAnsi="Times New Roman" w:cs="Times New Roman"/>
                 <w:b/>
                 <w:noProof/>
@@ -4680,7 +4680,7 @@
             </w:r>
             <w:r>
               <w:rPr>
-                <w:rStyle w:val="ac"/>
+                <w:rStyle w:val="ad"/>
                 <w:rFonts w:ascii="Times New Roman" w:hAnsi="Times New Roman" w:cs="Times New Roman"/>
                 <w:b/>
                 <w:noProof/>
@@ -4762,7 +4762,7 @@
           <w:hyperlink w:anchor="_Toc531464069" w:history="1">
             <w:r>
               <w:rPr>
-                <w:rStyle w:val="ac"/>
+                <w:rStyle w:val="ad"/>
               </w:rPr>
               <w:t>6.1</w:t>
             </w:r>
@@ -4775,7 +4775,7 @@
             </w:r>
             <w:r>
               <w:rPr>
-                <w:rStyle w:val="ac"/>
+                <w:rStyle w:val="ad"/>
               </w:rPr>
               <w:t>Ориентировочная экономическая эффективность</w:t>
             </w:r>
@@ -4833,7 +4833,7 @@
           <w:hyperlink w:anchor="_Toc531464070" w:history="1">
             <w:r>
               <w:rPr>
-                <w:rStyle w:val="ac"/>
+                <w:rStyle w:val="ad"/>
               </w:rPr>
               <w:t>6.2</w:t>
             </w:r>
@@ -4846,7 +4846,7 @@
             </w:r>
             <w:r>
               <w:rPr>
-                <w:rStyle w:val="ac"/>
+                <w:rStyle w:val="ad"/>
               </w:rPr>
               <w:t>Предполагаемая потребность</w:t>
             </w:r>
@@ -4904,7 +4904,7 @@
           <w:hyperlink w:anchor="_Toc531464071" w:history="1">
             <w:r>
               <w:rPr>
-                <w:rStyle w:val="ac"/>
+                <w:rStyle w:val="ad"/>
               </w:rPr>
               <w:t>6.3</w:t>
             </w:r>
@@ -4917,7 +4917,7 @@
             </w:r>
             <w:r>
               <w:rPr>
-                <w:rStyle w:val="ac"/>
+                <w:rStyle w:val="ad"/>
               </w:rPr>
               <w:t>Экономические преимущества разработки по сравнению с отечественными и зарубежными аналогами</w:t>
             </w:r>
@@ -4981,7 +4981,7 @@
           <w:hyperlink w:anchor="_Toc531464072" w:history="1">
             <w:r>
               <w:rPr>
-                <w:rStyle w:val="ac"/>
+                <w:rStyle w:val="ad"/>
                 <w:rFonts w:ascii="Times New Roman" w:hAnsi="Times New Roman" w:cs="Times New Roman"/>
                 <w:b/>
                 <w:noProof/>
@@ -4999,7 +4999,7 @@
             </w:r>
             <w:r>
               <w:rPr>
-                <w:rStyle w:val="ac"/>
+                <w:rStyle w:val="ad"/>
                 <w:rFonts w:ascii="Times New Roman" w:hAnsi="Times New Roman" w:cs="Times New Roman"/>
                 <w:b/>
                 <w:noProof/>
@@ -5087,7 +5087,7 @@
           <w:hyperlink w:anchor="_Toc531464073" w:history="1">
             <w:r>
               <w:rPr>
-                <w:rStyle w:val="ac"/>
+                <w:rStyle w:val="ad"/>
                 <w:rFonts w:ascii="Times New Roman" w:hAnsi="Times New Roman" w:cs="Times New Roman"/>
                 <w:b/>
                 <w:noProof/>
@@ -5105,7 +5105,7 @@
             </w:r>
             <w:r>
               <w:rPr>
-                <w:rStyle w:val="ac"/>
+                <w:rStyle w:val="ad"/>
                 <w:rFonts w:ascii="Times New Roman" w:hAnsi="Times New Roman" w:cs="Times New Roman"/>
                 <w:b/>
                 <w:noProof/>
@@ -5163,7 +5163,7 @@
                 <w:noProof/>
                 <w:webHidden/>
               </w:rPr>
-              <w:t>14</w:t>
+              <w:t>15</w:t>
             </w:r>
             <w:r>
               <w:rPr>
@@ -5187,7 +5187,7 @@
           <w:hyperlink w:anchor="_Toc531464074" w:history="1">
             <w:r>
               <w:rPr>
-                <w:rStyle w:val="ac"/>
+                <w:rStyle w:val="ad"/>
               </w:rPr>
               <w:t>8.1 Виды испытаний</w:t>
             </w:r>
@@ -5224,7 +5224,7 @@
               <w:rPr>
                 <w:webHidden/>
               </w:rPr>
-              <w:t>14</w:t>
+              <w:t>15</w:t>
             </w:r>
             <w:r>
               <w:rPr>
@@ -5245,7 +5245,7 @@
           <w:hyperlink w:anchor="_Toc531464075" w:history="1">
             <w:r>
               <w:rPr>
-                <w:rStyle w:val="ac"/>
+                <w:rStyle w:val="ad"/>
               </w:rPr>
               <w:t>8.2 Общие требования к приемке работы</w:t>
             </w:r>
@@ -5282,7 +5282,7 @@
               <w:rPr>
                 <w:webHidden/>
               </w:rPr>
-              <w:t>14</w:t>
+              <w:t>15</w:t>
             </w:r>
             <w:r>
               <w:rPr>
@@ -5308,7 +5308,7 @@
           <w:hyperlink w:anchor="_Toc531464076" w:history="1">
             <w:r>
               <w:rPr>
-                <w:rStyle w:val="ac"/>
+                <w:rStyle w:val="ad"/>
                 <w:rFonts w:ascii="Times New Roman" w:hAnsi="Times New Roman" w:cs="Times New Roman"/>
                 <w:b/>
                 <w:noProof/>
@@ -5366,7 +5366,7 @@
                 <w:noProof/>
                 <w:webHidden/>
               </w:rPr>
-              <w:t>15</w:t>
+              <w:t>16</w:t>
             </w:r>
             <w:r>
               <w:rPr>
@@ -5395,7 +5395,7 @@
           <w:hyperlink w:anchor="_Toc531464077" w:history="1">
             <w:r>
               <w:rPr>
-                <w:rStyle w:val="ac"/>
+                <w:rStyle w:val="ad"/>
                 <w:rFonts w:ascii="Times New Roman" w:hAnsi="Times New Roman" w:cs="Times New Roman"/>
                 <w:b/>
                 <w:noProof/>
@@ -5453,7 +5453,7 @@
                 <w:noProof/>
                 <w:webHidden/>
               </w:rPr>
-              <w:t>15</w:t>
+              <w:t>16</w:t>
             </w:r>
             <w:r>
               <w:rPr>
@@ -5482,7 +5482,7 @@
           <w:hyperlink w:anchor="_Toc531464078" w:history="1">
             <w:r>
               <w:rPr>
-                <w:rStyle w:val="ac"/>
+                <w:rStyle w:val="ad"/>
                 <w:rFonts w:ascii="Times New Roman" w:hAnsi="Times New Roman" w:cs="Times New Roman"/>
                 <w:b/>
                 <w:noProof/>
@@ -5540,7 +5540,7 @@
                 <w:noProof/>
                 <w:webHidden/>
               </w:rPr>
-              <w:t>16</w:t>
+              <w:t>17</w:t>
             </w:r>
             <w:r>
               <w:rPr>
@@ -5569,7 +5569,7 @@
           <w:hyperlink w:anchor="_Toc531464079" w:history="1">
             <w:r>
               <w:rPr>
-                <w:rStyle w:val="ac"/>
+                <w:rStyle w:val="ad"/>
                 <w:rFonts w:ascii="Times New Roman" w:hAnsi="Times New Roman" w:cs="Times New Roman"/>
                 <w:b/>
                 <w:noProof/>
@@ -5627,7 +5627,7 @@
                 <w:noProof/>
                 <w:webHidden/>
               </w:rPr>
-              <w:t>16</w:t>
+              <w:t>17</w:t>
             </w:r>
             <w:r>
               <w:rPr>
@@ -6150,7 +6150,7 @@
     </w:p>
     <w:p>
       <w:pPr>
-        <w:pStyle w:val="a3"/>
+        <w:pStyle w:val="a4"/>
         <w:numPr>
           <w:ilvl w:val="0"/>
           <w:numId w:val="5"/>
@@ -6185,7 +6185,7 @@
     </w:p>
     <w:p>
       <w:pPr>
-        <w:pStyle w:val="a3"/>
+        <w:pStyle w:val="a4"/>
         <w:numPr>
           <w:ilvl w:val="0"/>
           <w:numId w:val="5"/>
@@ -6221,7 +6221,7 @@
     </w:p>
     <w:p>
       <w:pPr>
-        <w:pStyle w:val="a3"/>
+        <w:pStyle w:val="a4"/>
         <w:numPr>
           <w:ilvl w:val="0"/>
           <w:numId w:val="5"/>
@@ -6256,7 +6256,7 @@
     </w:p>
     <w:p>
       <w:pPr>
-        <w:pStyle w:val="a3"/>
+        <w:pStyle w:val="a4"/>
         <w:numPr>
           <w:ilvl w:val="0"/>
           <w:numId w:val="5"/>
@@ -6277,7 +6277,7 @@
     </w:p>
     <w:p>
       <w:pPr>
-        <w:pStyle w:val="a3"/>
+        <w:pStyle w:val="a4"/>
         <w:numPr>
           <w:ilvl w:val="0"/>
           <w:numId w:val="5"/>
@@ -6333,7 +6333,7 @@
     </w:p>
     <w:p>
       <w:pPr>
-        <w:pStyle w:val="a3"/>
+        <w:pStyle w:val="a4"/>
         <w:numPr>
           <w:ilvl w:val="0"/>
           <w:numId w:val="5"/>
@@ -6368,7 +6368,7 @@
     </w:p>
     <w:p>
       <w:pPr>
-        <w:pStyle w:val="a3"/>
+        <w:pStyle w:val="a4"/>
         <w:numPr>
           <w:ilvl w:val="0"/>
           <w:numId w:val="5"/>
@@ -6517,7 +6517,7 @@
     </w:p>
     <w:p>
       <w:pPr>
-        <w:pStyle w:val="a3"/>
+        <w:pStyle w:val="a4"/>
         <w:numPr>
           <w:ilvl w:val="1"/>
           <w:numId w:val="13"/>
@@ -6554,7 +6554,7 @@
     </w:p>
     <w:p>
       <w:pPr>
-        <w:pStyle w:val="a3"/>
+        <w:pStyle w:val="a4"/>
         <w:ind w:left="0"/>
         <w:rPr>
           <w:rFonts w:cs="Times New Roman"/>
@@ -6598,7 +6598,7 @@
     </w:p>
     <w:p>
       <w:pPr>
-        <w:pStyle w:val="a3"/>
+        <w:pStyle w:val="a4"/>
         <w:ind w:left="0"/>
         <w:rPr>
           <w:rFonts w:cs="Times New Roman"/>
@@ -6694,7 +6694,7 @@
     </w:p>
     <w:p>
       <w:pPr>
-        <w:pStyle w:val="a3"/>
+        <w:pStyle w:val="a4"/>
         <w:ind w:firstLine="0"/>
         <w:rPr>
           <w:rFonts w:cs="Times New Roman"/>
@@ -6704,7 +6704,7 @@
     </w:p>
     <w:p>
       <w:pPr>
-        <w:pStyle w:val="a3"/>
+        <w:pStyle w:val="a4"/>
         <w:numPr>
           <w:ilvl w:val="1"/>
           <w:numId w:val="13"/>
@@ -6727,7 +6727,7 @@
     </w:p>
     <w:p>
       <w:pPr>
-        <w:pStyle w:val="a3"/>
+        <w:pStyle w:val="a4"/>
         <w:ind w:firstLine="0"/>
         <w:rPr>
           <w:rFonts w:cs="Times New Roman"/>
@@ -7057,7 +7057,7 @@
     <w:bookmarkEnd w:id="25"/>
     <w:p>
       <w:pPr>
-        <w:pStyle w:val="a4"/>
+        <w:pStyle w:val="a5"/>
         <w:spacing w:before="0" w:beforeAutospacing="0" w:after="0" w:afterAutospacing="0"/>
         <w:ind w:firstLine="709"/>
         <w:jc w:val="both"/>
@@ -7107,7 +7107,7 @@
     </w:p>
     <w:p>
       <w:pPr>
-        <w:pStyle w:val="a4"/>
+        <w:pStyle w:val="a5"/>
         <w:spacing w:before="0" w:beforeAutospacing="0" w:after="0" w:afterAutospacing="0"/>
         <w:ind w:firstLine="709"/>
         <w:jc w:val="both"/>
@@ -7213,7 +7213,7 @@
     </w:p>
     <w:p>
       <w:pPr>
-        <w:pStyle w:val="a4"/>
+        <w:pStyle w:val="a5"/>
         <w:spacing w:before="0" w:beforeAutospacing="0" w:after="0" w:afterAutospacing="0"/>
         <w:ind w:firstLine="709"/>
         <w:jc w:val="both"/>
@@ -7997,7 +7997,7 @@
     </w:p>
     <w:p>
       <w:pPr>
-        <w:pStyle w:val="ae"/>
+        <w:pStyle w:val="af"/>
         <w:ind w:firstLine="709"/>
         <w:jc w:val="both"/>
         <w:rPr>
@@ -8042,7 +8042,7 @@
     </w:p>
     <w:p>
       <w:pPr>
-        <w:pStyle w:val="a3"/>
+        <w:pStyle w:val="a4"/>
         <w:numPr>
           <w:ilvl w:val="0"/>
           <w:numId w:val="25"/>
@@ -8065,7 +8065,7 @@
     </w:p>
     <w:p>
       <w:pPr>
-        <w:pStyle w:val="a3"/>
+        <w:pStyle w:val="a4"/>
         <w:numPr>
           <w:ilvl w:val="0"/>
           <w:numId w:val="25"/>
@@ -8102,7 +8102,7 @@
     </w:p>
     <w:p>
       <w:pPr>
-        <w:pStyle w:val="a3"/>
+        <w:pStyle w:val="a4"/>
         <w:numPr>
           <w:ilvl w:val="0"/>
           <w:numId w:val="25"/>
@@ -8147,7 +8147,7 @@
     </w:p>
     <w:p>
       <w:pPr>
-        <w:pStyle w:val="a3"/>
+        <w:pStyle w:val="a4"/>
         <w:numPr>
           <w:ilvl w:val="0"/>
           <w:numId w:val="25"/>
@@ -8191,7 +8191,7 @@
     </w:p>
     <w:p>
       <w:pPr>
-        <w:pStyle w:val="a3"/>
+        <w:pStyle w:val="a4"/>
         <w:tabs>
           <w:tab w:val="left" w:pos="0"/>
         </w:tabs>
@@ -9191,7 +9191,7 @@
     </w:p>
     <w:p>
       <w:pPr>
-        <w:pStyle w:val="a3"/>
+        <w:pStyle w:val="a4"/>
         <w:numPr>
           <w:ilvl w:val="0"/>
           <w:numId w:val="18"/>
@@ -9215,7 +9215,7 @@
     </w:p>
     <w:p>
       <w:pPr>
-        <w:pStyle w:val="a3"/>
+        <w:pStyle w:val="a4"/>
         <w:numPr>
           <w:ilvl w:val="0"/>
           <w:numId w:val="18"/>
@@ -9239,7 +9239,7 @@
     </w:p>
     <w:p>
       <w:pPr>
-        <w:pStyle w:val="a3"/>
+        <w:pStyle w:val="a4"/>
         <w:numPr>
           <w:ilvl w:val="0"/>
           <w:numId w:val="18"/>
@@ -9266,7 +9266,7 @@
     </w:p>
     <w:p>
       <w:pPr>
-        <w:pStyle w:val="a3"/>
+        <w:pStyle w:val="a4"/>
         <w:numPr>
           <w:ilvl w:val="0"/>
           <w:numId w:val="18"/>
@@ -9281,7 +9281,7 @@
     </w:p>
     <w:p>
       <w:pPr>
-        <w:pStyle w:val="a3"/>
+        <w:pStyle w:val="a4"/>
         <w:tabs>
           <w:tab w:val="left" w:pos="0"/>
         </w:tabs>
@@ -9629,7 +9629,7 @@
     </w:p>
     <w:p>
       <w:pPr>
-        <w:pStyle w:val="a3"/>
+        <w:pStyle w:val="a4"/>
         <w:numPr>
           <w:ilvl w:val="0"/>
           <w:numId w:val="7"/>
@@ -9680,7 +9680,7 @@
     </w:p>
     <w:p>
       <w:pPr>
-        <w:pStyle w:val="a3"/>
+        <w:pStyle w:val="a4"/>
         <w:numPr>
           <w:ilvl w:val="0"/>
           <w:numId w:val="7"/>
@@ -9704,12 +9704,21 @@
           <w:rFonts w:cs="Times New Roman"/>
           <w:szCs w:val="24"/>
         </w:rPr>
-        <w:t>версии 8 или выше;</w:t>
-      </w:r>
-    </w:p>
-    <w:p>
-      <w:pPr>
-        <w:pStyle w:val="a3"/>
+        <w:t xml:space="preserve">версии 8 или </w:t>
+      </w:r>
+      <w:proofErr w:type="gramStart"/>
+      <w:r>
+        <w:rPr>
+          <w:rFonts w:cs="Times New Roman"/>
+          <w:szCs w:val="24"/>
+        </w:rPr>
+        <w:t>выше;</w:t>
+      </w:r>
+      <w:proofErr w:type="gramEnd"/>
+    </w:p>
+    <w:p>
+      <w:pPr>
+        <w:pStyle w:val="a4"/>
         <w:numPr>
           <w:ilvl w:val="0"/>
           <w:numId w:val="7"/>
@@ -9734,6 +9743,7 @@
       <w:r>
         <w:t xml:space="preserve">реализованное на платформе </w:t>
       </w:r>
+      <w:proofErr w:type="gramStart"/>
       <w:r>
         <w:rPr>
           <w:lang w:val="en-US"/>
@@ -9743,10 +9753,11 @@
       <w:r>
         <w:t>;</w:t>
       </w:r>
-    </w:p>
-    <w:p>
-      <w:pPr>
-        <w:pStyle w:val="a3"/>
+      <w:proofErr w:type="gramEnd"/>
+    </w:p>
+    <w:p>
+      <w:pPr>
+        <w:pStyle w:val="a4"/>
         <w:numPr>
           <w:ilvl w:val="0"/>
           <w:numId w:val="7"/>
@@ -9810,7 +9821,7 @@
     </w:p>
     <w:p>
       <w:pPr>
-        <w:pStyle w:val="a3"/>
+        <w:pStyle w:val="a4"/>
         <w:tabs>
           <w:tab w:val="left" w:pos="0"/>
         </w:tabs>
@@ -9936,7 +9947,7 @@
     </w:p>
     <w:p>
       <w:pPr>
-        <w:pStyle w:val="a3"/>
+        <w:pStyle w:val="a4"/>
         <w:rPr>
           <w:rFonts w:cs="Times New Roman"/>
           <w:b/>
@@ -10203,7 +10214,25 @@
           <w:szCs w:val="24"/>
         </w:rPr>
         <w:tab/>
-        <w:t>Программные документы, предоставляемые в печатном виде должны соответствовать общим правилам учета и хранения программных документов, предусмотренных стандартами Единой системы программной документации и соответствовать требованиям ГОСТ 19.602-78 [17].</w:t>
+        <w:t xml:space="preserve">Программные документы, предоставляемые </w:t>
+      </w:r>
+      <w:proofErr w:type="gramStart"/>
+      <w:r>
+        <w:rPr>
+          <w:rFonts w:ascii="Times New Roman" w:hAnsi="Times New Roman" w:cs="Times New Roman"/>
+          <w:sz w:val="24"/>
+          <w:szCs w:val="24"/>
+        </w:rPr>
+        <w:t>в печатном виде</w:t>
+      </w:r>
+      <w:proofErr w:type="gramEnd"/>
+      <w:r>
+        <w:rPr>
+          <w:rFonts w:ascii="Times New Roman" w:hAnsi="Times New Roman" w:cs="Times New Roman"/>
+          <w:sz w:val="24"/>
+          <w:szCs w:val="24"/>
+        </w:rPr>
+        <w:t xml:space="preserve"> должны соответствовать общим правилам учета и хранения программных документов, предусмотренных стандартами Единой системы программной документации и соответствовать требованиям ГОСТ 19.602-78 [17].</w:t>
       </w:r>
     </w:p>
     <w:p>
@@ -10223,7 +10252,7 @@
     </w:p>
     <w:p>
       <w:pPr>
-        <w:pStyle w:val="a3"/>
+        <w:pStyle w:val="a4"/>
         <w:numPr>
           <w:ilvl w:val="1"/>
           <w:numId w:val="16"/>
@@ -10251,7 +10280,7 @@
     </w:p>
     <w:p>
       <w:pPr>
-        <w:pStyle w:val="a3"/>
+        <w:pStyle w:val="a4"/>
         <w:tabs>
           <w:tab w:val="left" w:pos="0"/>
         </w:tabs>
@@ -10314,7 +10343,7 @@
     </w:p>
     <w:p>
       <w:pPr>
-        <w:pStyle w:val="a3"/>
+        <w:pStyle w:val="a4"/>
         <w:tabs>
           <w:tab w:val="left" w:pos="0"/>
           <w:tab w:val="left" w:pos="709"/>
@@ -10327,7 +10356,7 @@
     </w:p>
     <w:p>
       <w:pPr>
-        <w:pStyle w:val="a3"/>
+        <w:pStyle w:val="a4"/>
         <w:tabs>
           <w:tab w:val="left" w:pos="0"/>
           <w:tab w:val="left" w:pos="709"/>
@@ -10340,7 +10369,7 @@
     </w:p>
     <w:p>
       <w:pPr>
-        <w:pStyle w:val="a3"/>
+        <w:pStyle w:val="a4"/>
         <w:tabs>
           <w:tab w:val="left" w:pos="0"/>
           <w:tab w:val="left" w:pos="709"/>
@@ -10353,7 +10382,7 @@
     </w:p>
     <w:p>
       <w:pPr>
-        <w:pStyle w:val="a3"/>
+        <w:pStyle w:val="a4"/>
         <w:tabs>
           <w:tab w:val="left" w:pos="0"/>
           <w:tab w:val="left" w:pos="709"/>
@@ -10366,7 +10395,7 @@
     </w:p>
     <w:p>
       <w:pPr>
-        <w:pStyle w:val="a3"/>
+        <w:pStyle w:val="a4"/>
         <w:tabs>
           <w:tab w:val="left" w:pos="0"/>
           <w:tab w:val="left" w:pos="709"/>
@@ -10379,7 +10408,7 @@
     </w:p>
     <w:p>
       <w:pPr>
-        <w:pStyle w:val="a3"/>
+        <w:pStyle w:val="a4"/>
         <w:tabs>
           <w:tab w:val="left" w:pos="0"/>
           <w:tab w:val="left" w:pos="709"/>
@@ -10392,7 +10421,7 @@
     </w:p>
     <w:p>
       <w:pPr>
-        <w:pStyle w:val="a3"/>
+        <w:pStyle w:val="a4"/>
         <w:tabs>
           <w:tab w:val="left" w:pos="0"/>
           <w:tab w:val="left" w:pos="709"/>
@@ -10405,7 +10434,7 @@
     </w:p>
     <w:p>
       <w:pPr>
-        <w:pStyle w:val="a3"/>
+        <w:pStyle w:val="a4"/>
         <w:tabs>
           <w:tab w:val="left" w:pos="0"/>
           <w:tab w:val="left" w:pos="709"/>
@@ -10418,7 +10447,7 @@
     </w:p>
     <w:p>
       <w:pPr>
-        <w:pStyle w:val="a3"/>
+        <w:pStyle w:val="a4"/>
         <w:tabs>
           <w:tab w:val="left" w:pos="0"/>
           <w:tab w:val="left" w:pos="709"/>
@@ -10431,7 +10460,7 @@
     </w:p>
     <w:p>
       <w:pPr>
-        <w:pStyle w:val="a3"/>
+        <w:pStyle w:val="a4"/>
         <w:tabs>
           <w:tab w:val="left" w:pos="0"/>
           <w:tab w:val="left" w:pos="709"/>
@@ -10444,7 +10473,7 @@
     </w:p>
     <w:p>
       <w:pPr>
-        <w:pStyle w:val="a3"/>
+        <w:pStyle w:val="a4"/>
         <w:tabs>
           <w:tab w:val="left" w:pos="0"/>
           <w:tab w:val="left" w:pos="709"/>
@@ -10457,7 +10486,7 @@
     </w:p>
     <w:p>
       <w:pPr>
-        <w:pStyle w:val="a3"/>
+        <w:pStyle w:val="a4"/>
         <w:tabs>
           <w:tab w:val="left" w:pos="0"/>
           <w:tab w:val="left" w:pos="709"/>
@@ -10470,7 +10499,7 @@
     </w:p>
     <w:p>
       <w:pPr>
-        <w:pStyle w:val="a3"/>
+        <w:pStyle w:val="a4"/>
         <w:tabs>
           <w:tab w:val="left" w:pos="0"/>
           <w:tab w:val="left" w:pos="709"/>
@@ -10483,7 +10512,7 @@
     </w:p>
     <w:p>
       <w:pPr>
-        <w:pStyle w:val="a3"/>
+        <w:pStyle w:val="a4"/>
         <w:tabs>
           <w:tab w:val="left" w:pos="0"/>
           <w:tab w:val="left" w:pos="709"/>
@@ -10496,7 +10525,7 @@
     </w:p>
     <w:p>
       <w:pPr>
-        <w:pStyle w:val="a3"/>
+        <w:pStyle w:val="a4"/>
         <w:tabs>
           <w:tab w:val="left" w:pos="0"/>
           <w:tab w:val="left" w:pos="709"/>
@@ -10589,7 +10618,7 @@
     </w:p>
     <w:p>
       <w:pPr>
-        <w:pStyle w:val="a3"/>
+        <w:pStyle w:val="a4"/>
         <w:numPr>
           <w:ilvl w:val="0"/>
           <w:numId w:val="4"/>
@@ -10640,7 +10669,7 @@
     </w:p>
     <w:p>
       <w:pPr>
-        <w:pStyle w:val="a3"/>
+        <w:pStyle w:val="a4"/>
         <w:numPr>
           <w:ilvl w:val="0"/>
           <w:numId w:val="4"/>
@@ -10691,7 +10720,7 @@
     </w:p>
     <w:p>
       <w:pPr>
-        <w:pStyle w:val="a3"/>
+        <w:pStyle w:val="a4"/>
         <w:numPr>
           <w:ilvl w:val="0"/>
           <w:numId w:val="4"/>
@@ -10742,7 +10771,7 @@
     </w:p>
     <w:p>
       <w:pPr>
-        <w:pStyle w:val="a3"/>
+        <w:pStyle w:val="a4"/>
         <w:numPr>
           <w:ilvl w:val="0"/>
           <w:numId w:val="4"/>
@@ -10817,7 +10846,7 @@
     </w:p>
     <w:p>
       <w:pPr>
-        <w:pStyle w:val="a3"/>
+        <w:pStyle w:val="a4"/>
         <w:numPr>
           <w:ilvl w:val="0"/>
           <w:numId w:val="4"/>
@@ -10868,7 +10897,7 @@
     </w:p>
     <w:p>
       <w:pPr>
-        <w:pStyle w:val="a3"/>
+        <w:pStyle w:val="a4"/>
         <w:tabs>
           <w:tab w:val="left" w:pos="284"/>
         </w:tabs>
@@ -10916,50 +10945,142 @@
     </w:p>
     <w:p>
       <w:pPr>
-        <w:tabs>
-          <w:tab w:val="left" w:pos="0"/>
-        </w:tabs>
-        <w:spacing w:after="0" w:line="240" w:lineRule="auto"/>
-        <w:ind w:firstLine="709"/>
-        <w:jc w:val="both"/>
-        <w:rPr>
-          <w:rFonts w:ascii="Times New Roman" w:hAnsi="Times New Roman" w:cs="Times New Roman"/>
-          <w:sz w:val="24"/>
-        </w:rPr>
-      </w:pPr>
-      <w:r>
-        <w:rPr>
-          <w:rFonts w:ascii="Times New Roman" w:hAnsi="Times New Roman" w:cs="Times New Roman"/>
-          <w:sz w:val="24"/>
-        </w:rPr>
-        <w:t xml:space="preserve">1) Все документы к программе должны быть выполнены в соответствии с ГОСТ 19.106-78 [6)] и ГОСТ к этому виду документа (см. п. 5.1.). </w:t>
-      </w:r>
-    </w:p>
-    <w:p>
-      <w:pPr>
-        <w:tabs>
-          <w:tab w:val="left" w:pos="0"/>
-        </w:tabs>
-        <w:spacing w:after="0" w:line="240" w:lineRule="auto"/>
-        <w:ind w:firstLine="709"/>
-        <w:jc w:val="both"/>
-        <w:rPr>
-          <w:rFonts w:ascii="Times New Roman" w:hAnsi="Times New Roman" w:cs="Times New Roman"/>
-          <w:sz w:val="24"/>
-        </w:rPr>
-      </w:pPr>
-      <w:r>
-        <w:rPr>
-          <w:rFonts w:ascii="Times New Roman" w:hAnsi="Times New Roman" w:cs="Times New Roman"/>
-          <w:sz w:val="24"/>
-        </w:rPr>
-        <w:t>2) Вся документация сдается в печатном виде, при этом она должна быть обязательно подписана руководителем организации, утвердившей документ на разработку, руководителем разработки и исполнителем перед сдачей курсовой работы в информационно-образовательную среду НИУ ВШЭ LMS (</w:t>
+        <w:pStyle w:val="af1"/>
+      </w:pPr>
+      <w:r>
+        <w:t>Документы к программе должны быть выполнены в соответствии с ГОСТ 19.106-78 и ГОСТами к каждому виду документа (см. п. 5.1.);</w:t>
+      </w:r>
+    </w:p>
+    <w:p>
+      <w:pPr>
+        <w:pStyle w:val="af1"/>
+      </w:pPr>
+      <w:r>
+        <w:t xml:space="preserve">Пояснительная записка должна быть загружена в систему Антиплагиат через </w:t>
+      </w:r>
+      <w:r>
+        <w:rPr>
+          <w:lang w:val="en-US"/>
+        </w:rPr>
+        <w:t>LMS</w:t>
+      </w:r>
+      <w:r>
+        <w:t xml:space="preserve"> «НИУ ВШЭ».</w:t>
+      </w:r>
+    </w:p>
+    <w:p>
+      <w:pPr>
+        <w:pStyle w:val="af1"/>
+      </w:pPr>
+      <w:r>
+        <w:t>Документация и программа сдаются в электронном виде в формате .</w:t>
       </w:r>
       <w:proofErr w:type="spellStart"/>
       <w:r>
-        <w:rPr>
-          <w:rFonts w:ascii="Times New Roman" w:hAnsi="Times New Roman" w:cs="Times New Roman"/>
-          <w:sz w:val="24"/>
+        <w:t>pdf</w:t>
+      </w:r>
+      <w:proofErr w:type="spellEnd"/>
+      <w:r>
+        <w:t xml:space="preserve"> или .</w:t>
+      </w:r>
+      <w:proofErr w:type="spellStart"/>
+      <w:r>
+        <w:t>docx</w:t>
+      </w:r>
+      <w:proofErr w:type="spellEnd"/>
+      <w:r>
+        <w:t>. в архиве формата .</w:t>
+      </w:r>
+      <w:proofErr w:type="spellStart"/>
+      <w:r>
+        <w:t>zip</w:t>
+      </w:r>
+      <w:proofErr w:type="spellEnd"/>
+      <w:r>
+        <w:t xml:space="preserve"> или .</w:t>
+      </w:r>
+      <w:proofErr w:type="spellStart"/>
+      <w:r>
+        <w:rPr>
+          <w:lang w:val="en-US"/>
+        </w:rPr>
+        <w:t>rar</w:t>
+      </w:r>
+      <w:proofErr w:type="spellEnd"/>
+      <w:r>
+        <w:t>;</w:t>
+      </w:r>
+    </w:p>
+    <w:p>
+      <w:pPr>
+        <w:pStyle w:val="af1"/>
+      </w:pPr>
+      <w:r>
+        <w:t>За один день до защиты комиссии все материалы курсового проекта:</w:t>
+      </w:r>
+    </w:p>
+    <w:p>
+      <w:pPr>
+        <w:pStyle w:val="a"/>
+      </w:pPr>
+      <w:r>
+        <w:t>техническая документация,</w:t>
+      </w:r>
+    </w:p>
+    <w:p>
+      <w:pPr>
+        <w:pStyle w:val="a"/>
+      </w:pPr>
+      <w:r>
+        <w:t>программный проект,</w:t>
+      </w:r>
+    </w:p>
+    <w:p>
+      <w:pPr>
+        <w:pStyle w:val="a"/>
+      </w:pPr>
+      <w:r>
+        <w:t xml:space="preserve"> исполняемый файл, </w:t>
+      </w:r>
+    </w:p>
+    <w:p>
+      <w:pPr>
+        <w:pStyle w:val="a"/>
+      </w:pPr>
+      <w:r>
+        <w:t xml:space="preserve">отзыв руководителя </w:t>
+      </w:r>
+    </w:p>
+    <w:p>
+      <w:pPr>
+        <w:pStyle w:val="a"/>
+      </w:pPr>
+      <w:r>
+        <w:t>лист Антиплагиата</w:t>
+      </w:r>
+    </w:p>
+    <w:p>
+      <w:pPr>
+        <w:rPr>
+          <w:rFonts w:ascii="Times New Roman" w:hAnsi="Times New Roman" w:cs="Times New Roman"/>
+          <w:sz w:val="24"/>
+          <w:szCs w:val="24"/>
+        </w:rPr>
+      </w:pPr>
+      <w:r>
+        <w:rPr>
+          <w:rFonts w:ascii="Times New Roman" w:hAnsi="Times New Roman" w:cs="Times New Roman"/>
+          <w:sz w:val="24"/>
+          <w:szCs w:val="24"/>
+        </w:rPr>
+        <w:t>должны быть загружены одним или несколькими архивами в проект дисциплины «Курсовой проект 2019-2020» в личном кабинете в информационной образовательной среде LMS (</w:t>
+      </w:r>
+      <w:proofErr w:type="spellStart"/>
+      <w:r>
+        <w:rPr>
+          <w:rFonts w:ascii="Times New Roman" w:hAnsi="Times New Roman" w:cs="Times New Roman"/>
+          <w:sz w:val="24"/>
+          <w:szCs w:val="24"/>
         </w:rPr>
         <w:t>Learning</w:t>
       </w:r>
@@ -10968,274 +11089,68 @@
         <w:rPr>
           <w:rFonts w:ascii="Times New Roman" w:hAnsi="Times New Roman" w:cs="Times New Roman"/>
           <w:sz w:val="24"/>
+          <w:szCs w:val="24"/>
         </w:rPr>
         <w:t xml:space="preserve"> </w:t>
       </w:r>
+      <w:r>
+        <w:rPr>
+          <w:rFonts w:ascii="Times New Roman" w:hAnsi="Times New Roman" w:cs="Times New Roman"/>
+          <w:sz w:val="24"/>
+          <w:szCs w:val="24"/>
+          <w:lang w:val="en-US"/>
+        </w:rPr>
+        <w:t>M</w:t>
+      </w:r>
       <w:proofErr w:type="spellStart"/>
       <w:r>
         <w:rPr>
           <w:rFonts w:ascii="Times New Roman" w:hAnsi="Times New Roman" w:cs="Times New Roman"/>
           <w:sz w:val="24"/>
-        </w:rPr>
-        <w:t>management</w:t>
+          <w:szCs w:val="24"/>
+        </w:rPr>
+        <w:t>anagement</w:t>
       </w:r>
       <w:proofErr w:type="spellEnd"/>
       <w:r>
         <w:rPr>
           <w:rFonts w:ascii="Times New Roman" w:hAnsi="Times New Roman" w:cs="Times New Roman"/>
           <w:sz w:val="24"/>
+          <w:szCs w:val="24"/>
         </w:rPr>
         <w:t xml:space="preserve"> </w:t>
       </w:r>
+      <w:r>
+        <w:rPr>
+          <w:rFonts w:ascii="Times New Roman" w:hAnsi="Times New Roman" w:cs="Times New Roman"/>
+          <w:sz w:val="24"/>
+          <w:szCs w:val="24"/>
+          <w:lang w:val="en-US"/>
+        </w:rPr>
+        <w:t>S</w:t>
+      </w:r>
       <w:proofErr w:type="spellStart"/>
       <w:r>
         <w:rPr>
           <w:rFonts w:ascii="Times New Roman" w:hAnsi="Times New Roman" w:cs="Times New Roman"/>
           <w:sz w:val="24"/>
-        </w:rPr>
-        <w:t>system</w:t>
+          <w:szCs w:val="24"/>
+        </w:rPr>
+        <w:t>ystem</w:t>
       </w:r>
       <w:proofErr w:type="spellEnd"/>
       <w:r>
         <w:rPr>
           <w:rFonts w:ascii="Times New Roman" w:hAnsi="Times New Roman" w:cs="Times New Roman"/>
           <w:sz w:val="24"/>
-        </w:rPr>
-        <w:t xml:space="preserve">) и ее защитой. </w:t>
-      </w:r>
-    </w:p>
-    <w:p>
-      <w:pPr>
-        <w:tabs>
-          <w:tab w:val="left" w:pos="0"/>
-        </w:tabs>
-        <w:spacing w:after="0" w:line="240" w:lineRule="auto"/>
-        <w:ind w:firstLine="709"/>
-        <w:jc w:val="both"/>
-        <w:rPr>
-          <w:rFonts w:ascii="Times New Roman" w:hAnsi="Times New Roman" w:cs="Times New Roman"/>
-          <w:sz w:val="24"/>
-        </w:rPr>
-      </w:pPr>
-      <w:r>
-        <w:rPr>
-          <w:rFonts w:ascii="Times New Roman" w:hAnsi="Times New Roman" w:cs="Times New Roman"/>
-          <w:sz w:val="24"/>
-        </w:rPr>
-        <w:t>3) Пояснительная записка должна быть загружена в блок проверки работ «Антиплагиат» в информационно-образовательной среде НИУ ВШЭ LMS (</w:t>
-      </w:r>
-      <w:proofErr w:type="spellStart"/>
-      <w:r>
-        <w:rPr>
-          <w:rFonts w:ascii="Times New Roman" w:hAnsi="Times New Roman" w:cs="Times New Roman"/>
-          <w:sz w:val="24"/>
-        </w:rPr>
-        <w:t>Learning</w:t>
-      </w:r>
-      <w:proofErr w:type="spellEnd"/>
-      <w:r>
-        <w:rPr>
-          <w:rFonts w:ascii="Times New Roman" w:hAnsi="Times New Roman" w:cs="Times New Roman"/>
-          <w:sz w:val="24"/>
-        </w:rPr>
-        <w:t xml:space="preserve"> </w:t>
-      </w:r>
-      <w:proofErr w:type="spellStart"/>
-      <w:r>
-        <w:rPr>
-          <w:rFonts w:ascii="Times New Roman" w:hAnsi="Times New Roman" w:cs="Times New Roman"/>
-          <w:sz w:val="24"/>
-        </w:rPr>
-        <w:t>management</w:t>
-      </w:r>
-      <w:proofErr w:type="spellEnd"/>
-      <w:r>
-        <w:rPr>
-          <w:rFonts w:ascii="Times New Roman" w:hAnsi="Times New Roman" w:cs="Times New Roman"/>
-          <w:sz w:val="24"/>
-        </w:rPr>
-        <w:t xml:space="preserve"> </w:t>
-      </w:r>
-      <w:proofErr w:type="spellStart"/>
-      <w:r>
-        <w:rPr>
-          <w:rFonts w:ascii="Times New Roman" w:hAnsi="Times New Roman" w:cs="Times New Roman"/>
-          <w:sz w:val="24"/>
-        </w:rPr>
-        <w:t>system</w:t>
-      </w:r>
-      <w:proofErr w:type="spellEnd"/>
-      <w:r>
-        <w:rPr>
-          <w:rFonts w:ascii="Times New Roman" w:hAnsi="Times New Roman" w:cs="Times New Roman"/>
-          <w:sz w:val="24"/>
-        </w:rPr>
-        <w:t xml:space="preserve">) в соответствии с инструкцией, размещенной в LMS. </w:t>
-      </w:r>
-    </w:p>
-    <w:p>
-      <w:pPr>
-        <w:tabs>
-          <w:tab w:val="left" w:pos="0"/>
-        </w:tabs>
-        <w:spacing w:after="0" w:line="240" w:lineRule="auto"/>
-        <w:ind w:firstLine="709"/>
-        <w:jc w:val="both"/>
-        <w:rPr>
-          <w:rFonts w:ascii="Times New Roman" w:hAnsi="Times New Roman" w:cs="Times New Roman"/>
-          <w:sz w:val="24"/>
-        </w:rPr>
-      </w:pPr>
-      <w:r>
-        <w:rPr>
-          <w:rFonts w:ascii="Times New Roman" w:hAnsi="Times New Roman" w:cs="Times New Roman"/>
-          <w:sz w:val="24"/>
-        </w:rPr>
-        <w:t>4) Вся документация также сдается в электронном виде в формате .</w:t>
-      </w:r>
-      <w:proofErr w:type="spellStart"/>
-      <w:r>
-        <w:rPr>
-          <w:rFonts w:ascii="Times New Roman" w:hAnsi="Times New Roman" w:cs="Times New Roman"/>
-          <w:sz w:val="24"/>
-        </w:rPr>
-        <w:t>pdf</w:t>
-      </w:r>
-      <w:proofErr w:type="spellEnd"/>
-      <w:r>
-        <w:rPr>
-          <w:rFonts w:ascii="Times New Roman" w:hAnsi="Times New Roman" w:cs="Times New Roman"/>
-          <w:sz w:val="24"/>
-        </w:rPr>
-        <w:t xml:space="preserve"> или .</w:t>
-      </w:r>
-      <w:proofErr w:type="spellStart"/>
-      <w:r>
-        <w:rPr>
-          <w:rFonts w:ascii="Times New Roman" w:hAnsi="Times New Roman" w:cs="Times New Roman"/>
-          <w:sz w:val="24"/>
-        </w:rPr>
-        <w:t>docx</w:t>
-      </w:r>
-      <w:proofErr w:type="spellEnd"/>
-      <w:r>
-        <w:rPr>
-          <w:rFonts w:ascii="Times New Roman" w:hAnsi="Times New Roman" w:cs="Times New Roman"/>
-          <w:sz w:val="24"/>
-        </w:rPr>
-        <w:t>. в архи</w:t>
-      </w:r>
-      <w:r>
-        <w:rPr>
-          <w:rFonts w:ascii="Times New Roman" w:hAnsi="Times New Roman" w:cs="Times New Roman"/>
-          <w:sz w:val="24"/>
-        </w:rPr>
-        <w:t>ве</w:t>
-      </w:r>
-      <w:r>
-        <w:rPr>
-          <w:rFonts w:ascii="Times New Roman" w:hAnsi="Times New Roman" w:cs="Times New Roman"/>
-          <w:sz w:val="24"/>
-        </w:rPr>
-        <w:t xml:space="preserve"> в формате .</w:t>
-      </w:r>
-      <w:proofErr w:type="spellStart"/>
-      <w:r>
-        <w:rPr>
-          <w:rFonts w:ascii="Times New Roman" w:hAnsi="Times New Roman" w:cs="Times New Roman"/>
-          <w:sz w:val="24"/>
-        </w:rPr>
-        <w:t>rar</w:t>
-      </w:r>
-      <w:proofErr w:type="spellEnd"/>
-      <w:r>
-        <w:rPr>
-          <w:rFonts w:ascii="Times New Roman" w:hAnsi="Times New Roman" w:cs="Times New Roman"/>
-          <w:sz w:val="24"/>
-        </w:rPr>
-        <w:t xml:space="preserve"> или .</w:t>
-      </w:r>
-      <w:r>
-        <w:rPr>
-          <w:rFonts w:ascii="Times New Roman" w:hAnsi="Times New Roman" w:cs="Times New Roman"/>
-          <w:sz w:val="24"/>
-          <w:lang w:val="en-US"/>
-        </w:rPr>
-        <w:t>zip</w:t>
-      </w:r>
-      <w:r>
-        <w:rPr>
-          <w:rFonts w:ascii="Times New Roman" w:hAnsi="Times New Roman" w:cs="Times New Roman"/>
-          <w:sz w:val="24"/>
-        </w:rPr>
-        <w:t>. Все документы перед защитой курсовой работы должны быть загружены в информационно-образовательную среду НИУ ВШЭ LMS (</w:t>
-      </w:r>
-      <w:proofErr w:type="spellStart"/>
-      <w:r>
-        <w:rPr>
-          <w:rFonts w:ascii="Times New Roman" w:hAnsi="Times New Roman" w:cs="Times New Roman"/>
-          <w:sz w:val="24"/>
-        </w:rPr>
-        <w:t>Learning</w:t>
-      </w:r>
-      <w:proofErr w:type="spellEnd"/>
-      <w:r>
-        <w:rPr>
-          <w:rFonts w:ascii="Times New Roman" w:hAnsi="Times New Roman" w:cs="Times New Roman"/>
-          <w:sz w:val="24"/>
-        </w:rPr>
-        <w:t xml:space="preserve"> </w:t>
-      </w:r>
-      <w:proofErr w:type="spellStart"/>
-      <w:r>
-        <w:rPr>
-          <w:rFonts w:ascii="Times New Roman" w:hAnsi="Times New Roman" w:cs="Times New Roman"/>
-          <w:sz w:val="24"/>
-        </w:rPr>
-        <w:t>management</w:t>
-      </w:r>
-      <w:proofErr w:type="spellEnd"/>
-      <w:r>
-        <w:rPr>
-          <w:rFonts w:ascii="Times New Roman" w:hAnsi="Times New Roman" w:cs="Times New Roman"/>
-          <w:sz w:val="24"/>
-        </w:rPr>
-        <w:t xml:space="preserve"> </w:t>
-      </w:r>
-      <w:proofErr w:type="spellStart"/>
-      <w:r>
-        <w:rPr>
-          <w:rFonts w:ascii="Times New Roman" w:hAnsi="Times New Roman" w:cs="Times New Roman"/>
-          <w:sz w:val="24"/>
-        </w:rPr>
-        <w:t>system</w:t>
-      </w:r>
-      <w:proofErr w:type="spellEnd"/>
-      <w:r>
-        <w:rPr>
-          <w:rFonts w:ascii="Times New Roman" w:hAnsi="Times New Roman" w:cs="Times New Roman"/>
-          <w:sz w:val="24"/>
-        </w:rPr>
-        <w:t xml:space="preserve">) в личном кабинете во вкладке «Проекты» - «Курсовая работа». </w:t>
-      </w:r>
-    </w:p>
-    <w:p>
-      <w:pPr>
-        <w:tabs>
-          <w:tab w:val="left" w:pos="0"/>
-        </w:tabs>
-        <w:spacing w:after="0" w:line="240" w:lineRule="auto"/>
-        <w:ind w:firstLine="709"/>
-        <w:jc w:val="both"/>
-        <w:rPr>
-          <w:rFonts w:ascii="Times New Roman" w:hAnsi="Times New Roman" w:cs="Times New Roman"/>
-          <w:sz w:val="24"/>
-        </w:rPr>
-      </w:pPr>
-    </w:p>
-    <w:p>
-      <w:pPr>
-        <w:pStyle w:val="a3"/>
+          <w:szCs w:val="24"/>
+        </w:rPr>
+        <w:t>) НИУ ВШЭ</w:t>
+      </w:r>
+    </w:p>
+    <w:p>
+      <w:pPr>
+        <w:pStyle w:val="a4"/>
         <w:tabs>
           <w:tab w:val="left" w:pos="284"/>
         </w:tabs>
@@ -11247,7 +11162,7 @@
     </w:p>
     <w:p>
       <w:pPr>
-        <w:pStyle w:val="a3"/>
+        <w:pStyle w:val="a4"/>
         <w:tabs>
           <w:tab w:val="left" w:pos="284"/>
         </w:tabs>
@@ -11259,7 +11174,7 @@
     </w:p>
     <w:p>
       <w:pPr>
-        <w:pStyle w:val="a3"/>
+        <w:pStyle w:val="a4"/>
         <w:tabs>
           <w:tab w:val="left" w:pos="284"/>
         </w:tabs>
@@ -11271,7 +11186,7 @@
     </w:p>
     <w:p>
       <w:pPr>
-        <w:pStyle w:val="a3"/>
+        <w:pStyle w:val="a4"/>
         <w:tabs>
           <w:tab w:val="left" w:pos="284"/>
         </w:tabs>
@@ -11283,7 +11198,7 @@
     </w:p>
     <w:p>
       <w:pPr>
-        <w:pStyle w:val="a3"/>
+        <w:pStyle w:val="a4"/>
         <w:tabs>
           <w:tab w:val="left" w:pos="284"/>
         </w:tabs>
@@ -11295,7 +11210,7 @@
     </w:p>
     <w:p>
       <w:pPr>
-        <w:pStyle w:val="a3"/>
+        <w:pStyle w:val="a4"/>
         <w:tabs>
           <w:tab w:val="left" w:pos="284"/>
         </w:tabs>
@@ -11307,7 +11222,7 @@
     </w:p>
     <w:p>
       <w:pPr>
-        <w:pStyle w:val="a3"/>
+        <w:pStyle w:val="a4"/>
         <w:tabs>
           <w:tab w:val="left" w:pos="284"/>
         </w:tabs>
@@ -11319,7 +11234,7 @@
     </w:p>
     <w:p>
       <w:pPr>
-        <w:pStyle w:val="a3"/>
+        <w:pStyle w:val="a4"/>
         <w:tabs>
           <w:tab w:val="left" w:pos="284"/>
         </w:tabs>
@@ -11331,7 +11246,7 @@
     </w:p>
     <w:p>
       <w:pPr>
-        <w:pStyle w:val="a3"/>
+        <w:pStyle w:val="a4"/>
         <w:tabs>
           <w:tab w:val="left" w:pos="284"/>
         </w:tabs>
@@ -11343,7 +11258,7 @@
     </w:p>
     <w:p>
       <w:pPr>
-        <w:pStyle w:val="a3"/>
+        <w:pStyle w:val="a4"/>
         <w:tabs>
           <w:tab w:val="left" w:pos="284"/>
         </w:tabs>
@@ -11355,7 +11270,7 @@
     </w:p>
     <w:p>
       <w:pPr>
-        <w:pStyle w:val="a3"/>
+        <w:pStyle w:val="a4"/>
         <w:tabs>
           <w:tab w:val="left" w:pos="284"/>
         </w:tabs>
@@ -11367,7 +11282,7 @@
     </w:p>
     <w:p>
       <w:pPr>
-        <w:pStyle w:val="a3"/>
+        <w:pStyle w:val="a4"/>
         <w:tabs>
           <w:tab w:val="left" w:pos="284"/>
         </w:tabs>
@@ -11379,7 +11294,7 @@
     </w:p>
     <w:p>
       <w:pPr>
-        <w:pStyle w:val="a3"/>
+        <w:pStyle w:val="a4"/>
         <w:tabs>
           <w:tab w:val="left" w:pos="284"/>
         </w:tabs>
@@ -11391,7 +11306,7 @@
     </w:p>
     <w:p>
       <w:pPr>
-        <w:pStyle w:val="a3"/>
+        <w:pStyle w:val="a4"/>
         <w:tabs>
           <w:tab w:val="left" w:pos="284"/>
         </w:tabs>
@@ -11403,7 +11318,7 @@
     </w:p>
     <w:p>
       <w:pPr>
-        <w:pStyle w:val="a3"/>
+        <w:pStyle w:val="a4"/>
         <w:tabs>
           <w:tab w:val="left" w:pos="284"/>
         </w:tabs>
@@ -11459,7 +11374,6 @@
           <w:color w:val="auto"/>
           <w:sz w:val="24"/>
         </w:rPr>
-        <w:lastRenderedPageBreak/>
         <w:t>ТЕХНИКО-ЭКОНОМИЧЕКИЕ ПОКАЗАТЕЛИ</w:t>
       </w:r>
       <w:bookmarkEnd w:id="84"/>
@@ -11622,7 +11536,7 @@
     </w:p>
     <w:p>
       <w:pPr>
-        <w:pStyle w:val="a3"/>
+        <w:pStyle w:val="a4"/>
         <w:tabs>
           <w:tab w:val="left" w:pos="0"/>
         </w:tabs>
@@ -11647,7 +11561,7 @@
     </w:p>
     <w:p>
       <w:pPr>
-        <w:pStyle w:val="a3"/>
+        <w:pStyle w:val="a4"/>
         <w:tabs>
           <w:tab w:val="left" w:pos="0"/>
         </w:tabs>
@@ -11686,7 +11600,7 @@
     </w:p>
     <w:p>
       <w:pPr>
-        <w:pStyle w:val="a3"/>
+        <w:pStyle w:val="a4"/>
         <w:ind w:left="0"/>
         <w:rPr>
           <w:rFonts w:cs="Times New Roman"/>
@@ -11753,7 +11667,7 @@
     </w:p>
     <w:p>
       <w:pPr>
-        <w:pStyle w:val="a3"/>
+        <w:pStyle w:val="a4"/>
         <w:ind w:left="0"/>
         <w:rPr>
           <w:rFonts w:cs="Times New Roman"/>
@@ -11762,7 +11676,7 @@
     </w:p>
     <w:p>
       <w:pPr>
-        <w:pStyle w:val="a3"/>
+        <w:pStyle w:val="a4"/>
         <w:ind w:left="0"/>
         <w:rPr>
           <w:rFonts w:cs="Times New Roman"/>
@@ -11771,7 +11685,7 @@
     </w:p>
     <w:p>
       <w:pPr>
-        <w:pStyle w:val="a3"/>
+        <w:pStyle w:val="a4"/>
         <w:ind w:left="0"/>
         <w:rPr>
           <w:rFonts w:cs="Times New Roman"/>
@@ -11780,7 +11694,7 @@
     </w:p>
     <w:p>
       <w:pPr>
-        <w:pStyle w:val="a3"/>
+        <w:pStyle w:val="a4"/>
         <w:ind w:left="0"/>
         <w:rPr>
           <w:rFonts w:cs="Times New Roman"/>
@@ -11789,7 +11703,7 @@
     </w:p>
     <w:p>
       <w:pPr>
-        <w:pStyle w:val="a3"/>
+        <w:pStyle w:val="a4"/>
         <w:ind w:left="0"/>
         <w:rPr>
           <w:rFonts w:cs="Times New Roman"/>
@@ -11798,7 +11712,7 @@
     </w:p>
     <w:p>
       <w:pPr>
-        <w:pStyle w:val="a3"/>
+        <w:pStyle w:val="a4"/>
         <w:ind w:left="0"/>
         <w:rPr>
           <w:rFonts w:cs="Times New Roman"/>
@@ -11807,7 +11721,7 @@
     </w:p>
     <w:p>
       <w:pPr>
-        <w:pStyle w:val="a3"/>
+        <w:pStyle w:val="a4"/>
         <w:ind w:left="0"/>
         <w:rPr>
           <w:rFonts w:cs="Times New Roman"/>
@@ -11816,7 +11730,7 @@
     </w:p>
     <w:p>
       <w:pPr>
-        <w:pStyle w:val="a3"/>
+        <w:pStyle w:val="a4"/>
         <w:ind w:left="0"/>
         <w:rPr>
           <w:rFonts w:cs="Times New Roman"/>
@@ -11825,7 +11739,7 @@
     </w:p>
     <w:p>
       <w:pPr>
-        <w:pStyle w:val="a3"/>
+        <w:pStyle w:val="a4"/>
         <w:ind w:left="0"/>
         <w:rPr>
           <w:rFonts w:cs="Times New Roman"/>
@@ -11834,7 +11748,7 @@
     </w:p>
     <w:p>
       <w:pPr>
-        <w:pStyle w:val="a3"/>
+        <w:pStyle w:val="a4"/>
         <w:ind w:left="0"/>
         <w:rPr>
           <w:rFonts w:cs="Times New Roman"/>
@@ -11843,7 +11757,7 @@
     </w:p>
     <w:p>
       <w:pPr>
-        <w:pStyle w:val="a3"/>
+        <w:pStyle w:val="a4"/>
         <w:ind w:left="0"/>
         <w:rPr>
           <w:rFonts w:cs="Times New Roman"/>
@@ -11852,7 +11766,7 @@
     </w:p>
     <w:p>
       <w:pPr>
-        <w:pStyle w:val="a3"/>
+        <w:pStyle w:val="a4"/>
         <w:ind w:left="0"/>
         <w:rPr>
           <w:rFonts w:cs="Times New Roman"/>
@@ -11861,7 +11775,7 @@
     </w:p>
     <w:p>
       <w:pPr>
-        <w:pStyle w:val="a3"/>
+        <w:pStyle w:val="a4"/>
         <w:ind w:left="0"/>
         <w:rPr>
           <w:rFonts w:cs="Times New Roman"/>
@@ -11870,7 +11784,7 @@
     </w:p>
     <w:p>
       <w:pPr>
-        <w:pStyle w:val="a3"/>
+        <w:pStyle w:val="a4"/>
         <w:ind w:left="0"/>
         <w:rPr>
           <w:rFonts w:cs="Times New Roman"/>
@@ -11879,7 +11793,7 @@
     </w:p>
     <w:p>
       <w:pPr>
-        <w:pStyle w:val="a3"/>
+        <w:pStyle w:val="a4"/>
         <w:ind w:left="0"/>
         <w:rPr>
           <w:rFonts w:cs="Times New Roman"/>
@@ -11888,7 +11802,7 @@
     </w:p>
     <w:p>
       <w:pPr>
-        <w:pStyle w:val="a3"/>
+        <w:pStyle w:val="a4"/>
         <w:ind w:left="0"/>
         <w:rPr>
           <w:rFonts w:cs="Times New Roman"/>
@@ -11897,7 +11811,7 @@
     </w:p>
     <w:p>
       <w:pPr>
-        <w:pStyle w:val="a3"/>
+        <w:pStyle w:val="a4"/>
         <w:ind w:left="0"/>
         <w:rPr>
           <w:rFonts w:cs="Times New Roman"/>
@@ -11906,7 +11820,7 @@
     </w:p>
     <w:p>
       <w:pPr>
-        <w:pStyle w:val="a3"/>
+        <w:pStyle w:val="a4"/>
         <w:ind w:left="0"/>
         <w:rPr>
           <w:rFonts w:cs="Times New Roman"/>
@@ -11915,7 +11829,7 @@
     </w:p>
     <w:p>
       <w:pPr>
-        <w:pStyle w:val="a3"/>
+        <w:pStyle w:val="a4"/>
         <w:ind w:left="0"/>
         <w:rPr>
           <w:rFonts w:cs="Times New Roman"/>
@@ -11924,7 +11838,7 @@
     </w:p>
     <w:p>
       <w:pPr>
-        <w:pStyle w:val="a3"/>
+        <w:pStyle w:val="a4"/>
         <w:ind w:left="0"/>
         <w:rPr>
           <w:rFonts w:cs="Times New Roman"/>
@@ -11933,7 +11847,7 @@
     </w:p>
     <w:p>
       <w:pPr>
-        <w:pStyle w:val="a3"/>
+        <w:pStyle w:val="a4"/>
         <w:ind w:left="0"/>
         <w:rPr>
           <w:rFonts w:cs="Times New Roman"/>
@@ -11942,7 +11856,7 @@
     </w:p>
     <w:p>
       <w:pPr>
-        <w:pStyle w:val="a3"/>
+        <w:pStyle w:val="a4"/>
         <w:ind w:left="0"/>
         <w:rPr>
           <w:rFonts w:cs="Times New Roman"/>
@@ -11951,7 +11865,7 @@
     </w:p>
     <w:p>
       <w:pPr>
-        <w:pStyle w:val="a3"/>
+        <w:pStyle w:val="a4"/>
         <w:ind w:left="0"/>
         <w:rPr>
           <w:rFonts w:cs="Times New Roman"/>
@@ -11960,7 +11874,7 @@
     </w:p>
     <w:p>
       <w:pPr>
-        <w:pStyle w:val="a3"/>
+        <w:pStyle w:val="a4"/>
         <w:ind w:left="0"/>
         <w:rPr>
           <w:rFonts w:cs="Times New Roman"/>
@@ -11969,7 +11883,7 @@
     </w:p>
     <w:p>
       <w:pPr>
-        <w:pStyle w:val="a3"/>
+        <w:pStyle w:val="a4"/>
         <w:ind w:left="0"/>
         <w:rPr>
           <w:rFonts w:cs="Times New Roman"/>
@@ -11978,7 +11892,7 @@
     </w:p>
     <w:p>
       <w:pPr>
-        <w:pStyle w:val="a3"/>
+        <w:pStyle w:val="a4"/>
         <w:ind w:left="0"/>
         <w:rPr>
           <w:rFonts w:cs="Times New Roman"/>
@@ -11987,7 +11901,7 @@
     </w:p>
     <w:p>
       <w:pPr>
-        <w:pStyle w:val="a3"/>
+        <w:pStyle w:val="a4"/>
         <w:ind w:left="0"/>
         <w:rPr>
           <w:rFonts w:cs="Times New Roman"/>
@@ -11996,7 +11910,7 @@
     </w:p>
     <w:p>
       <w:pPr>
-        <w:pStyle w:val="a3"/>
+        <w:pStyle w:val="a4"/>
         <w:ind w:left="0"/>
         <w:rPr>
           <w:rFonts w:cs="Times New Roman"/>
@@ -12005,7 +11919,7 @@
     </w:p>
     <w:p>
       <w:pPr>
-        <w:pStyle w:val="a3"/>
+        <w:pStyle w:val="a4"/>
         <w:ind w:left="0"/>
         <w:rPr>
           <w:rFonts w:cs="Times New Roman"/>
@@ -12014,7 +11928,7 @@
     </w:p>
     <w:p>
       <w:pPr>
-        <w:pStyle w:val="a3"/>
+        <w:pStyle w:val="a4"/>
         <w:ind w:left="0"/>
         <w:rPr>
           <w:rFonts w:cs="Times New Roman"/>
@@ -12023,7 +11937,7 @@
     </w:p>
     <w:p>
       <w:pPr>
-        <w:pStyle w:val="a3"/>
+        <w:pStyle w:val="a4"/>
         <w:ind w:left="0"/>
         <w:rPr>
           <w:rFonts w:cs="Times New Roman"/>
@@ -12032,7 +11946,7 @@
     </w:p>
     <w:p>
       <w:pPr>
-        <w:pStyle w:val="a3"/>
+        <w:pStyle w:val="a4"/>
         <w:ind w:left="0"/>
         <w:rPr>
           <w:rFonts w:cs="Times New Roman"/>
@@ -12041,7 +11955,7 @@
     </w:p>
     <w:p>
       <w:pPr>
-        <w:pStyle w:val="a3"/>
+        <w:pStyle w:val="a4"/>
         <w:ind w:left="0"/>
         <w:rPr>
           <w:rFonts w:cs="Times New Roman"/>
@@ -12050,7 +11964,7 @@
     </w:p>
     <w:p>
       <w:pPr>
-        <w:pStyle w:val="a3"/>
+        <w:pStyle w:val="a4"/>
         <w:ind w:left="0"/>
         <w:rPr>
           <w:rFonts w:cs="Times New Roman"/>
@@ -12082,14 +11996,13 @@
           <w:color w:val="auto"/>
           <w:sz w:val="24"/>
         </w:rPr>
-        <w:lastRenderedPageBreak/>
         <w:t>СТАДИИ И ЭТАПЫ РАЗРАБОТКИ</w:t>
       </w:r>
       <w:bookmarkEnd w:id="91"/>
     </w:p>
     <w:p>
       <w:pPr>
-        <w:pStyle w:val="a3"/>
+        <w:pStyle w:val="a4"/>
         <w:ind w:left="0"/>
         <w:rPr>
           <w:rFonts w:cs="Times New Roman"/>
@@ -12104,7 +12017,7 @@
     </w:p>
     <w:p>
       <w:pPr>
-        <w:pStyle w:val="a3"/>
+        <w:pStyle w:val="a4"/>
         <w:ind w:left="0"/>
         <w:rPr>
           <w:rFonts w:cs="Times New Roman"/>
@@ -12113,7 +12026,7 @@
     </w:p>
     <w:tbl>
       <w:tblPr>
-        <w:tblStyle w:val="a8"/>
+        <w:tblStyle w:val="a9"/>
         <w:tblW w:w="0" w:type="auto"/>
         <w:tblLook w:val="04A0" w:firstRow="1" w:lastRow="0" w:firstColumn="1" w:lastColumn="0" w:noHBand="0" w:noVBand="1"/>
       </w:tblPr>
@@ -12129,7 +12042,7 @@
           </w:tcPr>
           <w:p>
             <w:pPr>
-              <w:pStyle w:val="a3"/>
+              <w:pStyle w:val="a4"/>
               <w:ind w:left="0" w:firstLine="0"/>
               <w:rPr>
                 <w:rFonts w:cs="Times New Roman"/>
@@ -12151,7 +12064,7 @@
           </w:tcPr>
           <w:p>
             <w:pPr>
-              <w:pStyle w:val="a3"/>
+              <w:pStyle w:val="a4"/>
               <w:ind w:left="0" w:firstLine="0"/>
               <w:rPr>
                 <w:rFonts w:cs="Times New Roman"/>
@@ -12173,7 +12086,7 @@
           </w:tcPr>
           <w:p>
             <w:pPr>
-              <w:pStyle w:val="a3"/>
+              <w:pStyle w:val="a4"/>
               <w:ind w:left="0" w:firstLine="0"/>
               <w:rPr>
                 <w:rFonts w:cs="Times New Roman"/>
@@ -12223,7 +12136,7 @@
           </w:tcPr>
           <w:p>
             <w:pPr>
-              <w:pStyle w:val="a3"/>
+              <w:pStyle w:val="a4"/>
               <w:ind w:left="0" w:firstLine="0"/>
               <w:rPr>
                 <w:rFonts w:cs="Times New Roman"/>
@@ -12238,7 +12151,7 @@
           </w:p>
           <w:p>
             <w:pPr>
-              <w:pStyle w:val="a3"/>
+              <w:pStyle w:val="a4"/>
               <w:ind w:left="0" w:firstLine="0"/>
               <w:rPr>
                 <w:rFonts w:cs="Times New Roman"/>
@@ -12264,7 +12177,7 @@
           </w:tcPr>
           <w:p>
             <w:pPr>
-              <w:pStyle w:val="a3"/>
+              <w:pStyle w:val="a4"/>
               <w:ind w:left="0" w:firstLine="0"/>
               <w:rPr>
                 <w:rFonts w:cs="Times New Roman"/>
@@ -12279,7 +12192,7 @@
           </w:p>
           <w:p>
             <w:pPr>
-              <w:pStyle w:val="a3"/>
+              <w:pStyle w:val="a4"/>
               <w:ind w:left="0" w:firstLine="0"/>
               <w:jc w:val="left"/>
               <w:rPr>
@@ -12295,7 +12208,7 @@
           </w:p>
           <w:p>
             <w:pPr>
-              <w:pStyle w:val="a3"/>
+              <w:pStyle w:val="a4"/>
               <w:ind w:left="0" w:firstLine="0"/>
               <w:jc w:val="left"/>
               <w:rPr>
@@ -12311,7 +12224,7 @@
           </w:p>
           <w:p>
             <w:pPr>
-              <w:pStyle w:val="a3"/>
+              <w:pStyle w:val="a4"/>
               <w:ind w:left="0" w:firstLine="0"/>
               <w:jc w:val="left"/>
               <w:rPr>
@@ -12327,7 +12240,7 @@
           </w:p>
           <w:p>
             <w:pPr>
-              <w:pStyle w:val="a3"/>
+              <w:pStyle w:val="a4"/>
               <w:ind w:left="0" w:firstLine="0"/>
               <w:jc w:val="left"/>
               <w:rPr>
@@ -12351,7 +12264,7 @@
           </w:tcPr>
           <w:p>
             <w:pPr>
-              <w:pStyle w:val="a3"/>
+              <w:pStyle w:val="a4"/>
               <w:ind w:left="0" w:firstLine="0"/>
               <w:rPr>
                 <w:rFonts w:cs="Times New Roman"/>
@@ -12365,7 +12278,7 @@
           </w:tcPr>
           <w:p>
             <w:pPr>
-              <w:pStyle w:val="a3"/>
+              <w:pStyle w:val="a4"/>
               <w:ind w:left="0" w:firstLine="0"/>
               <w:rPr>
                 <w:rFonts w:cs="Times New Roman"/>
@@ -12380,7 +12293,7 @@
           </w:p>
           <w:p>
             <w:pPr>
-              <w:pStyle w:val="a3"/>
+              <w:pStyle w:val="a4"/>
               <w:ind w:left="0" w:firstLine="0"/>
               <w:rPr>
                 <w:rFonts w:cs="Times New Roman"/>
@@ -12406,7 +12319,7 @@
           </w:tcPr>
           <w:p>
             <w:pPr>
-              <w:pStyle w:val="a3"/>
+              <w:pStyle w:val="a4"/>
               <w:ind w:left="0" w:firstLine="0"/>
               <w:rPr>
                 <w:rFonts w:cs="Times New Roman"/>
@@ -12421,7 +12334,7 @@
           </w:p>
           <w:p>
             <w:pPr>
-              <w:pStyle w:val="a3"/>
+              <w:pStyle w:val="a4"/>
               <w:ind w:left="0" w:firstLine="0"/>
               <w:rPr>
                 <w:rFonts w:cs="Times New Roman"/>
@@ -12436,7 +12349,7 @@
           </w:p>
           <w:p>
             <w:pPr>
-              <w:pStyle w:val="a3"/>
+              <w:pStyle w:val="a4"/>
               <w:ind w:left="0" w:firstLine="0"/>
               <w:rPr>
                 <w:rFonts w:cs="Times New Roman"/>
@@ -12451,7 +12364,7 @@
           </w:p>
           <w:p>
             <w:pPr>
-              <w:pStyle w:val="a3"/>
+              <w:pStyle w:val="a4"/>
               <w:ind w:left="0" w:firstLine="0"/>
               <w:rPr>
                 <w:rFonts w:cs="Times New Roman"/>
@@ -12496,7 +12409,7 @@
           </w:tcPr>
           <w:p>
             <w:pPr>
-              <w:pStyle w:val="a3"/>
+              <w:pStyle w:val="a4"/>
               <w:ind w:left="0" w:firstLine="0"/>
               <w:rPr>
                 <w:rFonts w:cs="Times New Roman"/>
@@ -12522,7 +12435,7 @@
           </w:tcPr>
           <w:p>
             <w:pPr>
-              <w:pStyle w:val="a3"/>
+              <w:pStyle w:val="a4"/>
               <w:ind w:left="0" w:firstLine="0"/>
               <w:rPr>
                 <w:rFonts w:cs="Times New Roman"/>
@@ -12560,7 +12473,7 @@
           </w:tcPr>
           <w:p>
             <w:pPr>
-              <w:pStyle w:val="a3"/>
+              <w:pStyle w:val="a4"/>
               <w:ind w:left="0" w:firstLine="0"/>
               <w:rPr>
                 <w:rFonts w:cs="Times New Roman"/>
@@ -12575,7 +12488,7 @@
           </w:p>
           <w:p>
             <w:pPr>
-              <w:pStyle w:val="a3"/>
+              <w:pStyle w:val="a4"/>
               <w:ind w:left="0" w:firstLine="0"/>
               <w:rPr>
                 <w:rFonts w:cs="Times New Roman"/>
@@ -12595,7 +12508,7 @@
           </w:tcPr>
           <w:p>
             <w:pPr>
-              <w:pStyle w:val="a3"/>
+              <w:pStyle w:val="a4"/>
               <w:ind w:left="0" w:firstLine="0"/>
               <w:rPr>
                 <w:rFonts w:cs="Times New Roman"/>
@@ -12638,7 +12551,7 @@
           </w:tcPr>
           <w:p>
             <w:pPr>
-              <w:pStyle w:val="a3"/>
+              <w:pStyle w:val="a4"/>
               <w:ind w:left="0" w:firstLine="0"/>
               <w:jc w:val="left"/>
               <w:rPr>
@@ -12665,7 +12578,7 @@
           </w:tcPr>
           <w:p>
             <w:pPr>
-              <w:pStyle w:val="a3"/>
+              <w:pStyle w:val="a4"/>
               <w:ind w:left="0" w:firstLine="0"/>
               <w:rPr>
                 <w:rFonts w:cs="Times New Roman"/>
@@ -12680,7 +12593,7 @@
           </w:p>
           <w:p>
             <w:pPr>
-              <w:pStyle w:val="a3"/>
+              <w:pStyle w:val="a4"/>
               <w:ind w:left="0" w:firstLine="0"/>
               <w:rPr>
                 <w:rFonts w:cs="Times New Roman"/>
@@ -12700,7 +12613,7 @@
           </w:tcPr>
           <w:p>
             <w:pPr>
-              <w:pStyle w:val="a3"/>
+              <w:pStyle w:val="a4"/>
               <w:ind w:left="0" w:firstLine="0"/>
               <w:rPr>
                 <w:rFonts w:cs="Times New Roman"/>
@@ -12723,7 +12636,7 @@
           </w:tcPr>
           <w:p>
             <w:pPr>
-              <w:pStyle w:val="a3"/>
+              <w:pStyle w:val="a4"/>
               <w:ind w:left="0" w:firstLine="0"/>
               <w:rPr>
                 <w:rFonts w:cs="Times New Roman"/>
@@ -12737,7 +12650,7 @@
           </w:tcPr>
           <w:p>
             <w:pPr>
-              <w:pStyle w:val="a3"/>
+              <w:pStyle w:val="a4"/>
               <w:ind w:left="0" w:firstLine="0"/>
               <w:rPr>
                 <w:rFonts w:cs="Times New Roman"/>
@@ -12752,7 +12665,7 @@
           </w:p>
           <w:p>
             <w:pPr>
-              <w:pStyle w:val="a3"/>
+              <w:pStyle w:val="a4"/>
               <w:ind w:left="0" w:firstLine="0"/>
               <w:rPr>
                 <w:rFonts w:cs="Times New Roman"/>
@@ -12772,7 +12685,7 @@
           </w:tcPr>
           <w:p>
             <w:pPr>
-              <w:pStyle w:val="a3"/>
+              <w:pStyle w:val="a4"/>
               <w:ind w:left="0" w:firstLine="0"/>
               <w:rPr>
                 <w:rFonts w:cs="Times New Roman"/>
@@ -12795,7 +12708,7 @@
           </w:tcPr>
           <w:p>
             <w:pPr>
-              <w:pStyle w:val="a3"/>
+              <w:pStyle w:val="a4"/>
               <w:ind w:left="0" w:firstLine="0"/>
               <w:rPr>
                 <w:rFonts w:cs="Times New Roman"/>
@@ -12809,7 +12722,7 @@
           </w:tcPr>
           <w:p>
             <w:pPr>
-              <w:pStyle w:val="a3"/>
+              <w:pStyle w:val="a4"/>
               <w:ind w:left="0" w:firstLine="0"/>
               <w:rPr>
                 <w:rFonts w:cs="Times New Roman"/>
@@ -12824,7 +12737,7 @@
           </w:p>
           <w:p>
             <w:pPr>
-              <w:pStyle w:val="a3"/>
+              <w:pStyle w:val="a4"/>
               <w:ind w:left="0" w:firstLine="0"/>
               <w:rPr>
                 <w:rFonts w:cs="Times New Roman"/>
@@ -12844,7 +12757,7 @@
           </w:tcPr>
           <w:p>
             <w:pPr>
-              <w:pStyle w:val="a3"/>
+              <w:pStyle w:val="a4"/>
               <w:ind w:left="0" w:firstLine="0"/>
               <w:rPr>
                 <w:rFonts w:cs="Times New Roman"/>
@@ -12859,7 +12772,7 @@
           </w:p>
           <w:p>
             <w:pPr>
-              <w:pStyle w:val="a3"/>
+              <w:pStyle w:val="a4"/>
               <w:ind w:left="0" w:firstLine="0"/>
               <w:rPr>
                 <w:rFonts w:cs="Times New Roman"/>
@@ -12884,7 +12797,7 @@
           </w:tcPr>
           <w:p>
             <w:pPr>
-              <w:pStyle w:val="a3"/>
+              <w:pStyle w:val="a4"/>
               <w:ind w:left="0" w:firstLine="0"/>
               <w:rPr>
                 <w:rFonts w:cs="Times New Roman"/>
@@ -12904,7 +12817,7 @@
           </w:tcPr>
           <w:p>
             <w:pPr>
-              <w:pStyle w:val="a3"/>
+              <w:pStyle w:val="a4"/>
               <w:ind w:left="0" w:firstLine="0"/>
               <w:rPr>
                 <w:rFonts w:cs="Times New Roman"/>
@@ -12924,78 +12837,97 @@
           </w:tcPr>
           <w:p>
             <w:pPr>
-              <w:pStyle w:val="a3"/>
+              <w:ind w:left="851" w:firstLine="0"/>
+              <w:rPr>
+                <w:rFonts w:cs="Times New Roman"/>
+              </w:rPr>
+            </w:pPr>
+            <w:r>
+              <w:rPr>
+                <w:rFonts w:cs="Times New Roman"/>
+              </w:rPr>
+              <w:t>утверждение даты защиты программного продукта;</w:t>
+            </w:r>
+          </w:p>
+          <w:p>
+            <w:pPr>
+              <w:ind w:left="851" w:firstLine="0"/>
+              <w:rPr>
+                <w:rFonts w:cs="Times New Roman"/>
+              </w:rPr>
+            </w:pPr>
+            <w:r>
+              <w:rPr>
+                <w:rFonts w:cs="Times New Roman"/>
+              </w:rPr>
+              <w:t>подготовка программы и программной документации для презентации и защиты;</w:t>
+            </w:r>
+          </w:p>
+          <w:p>
+            <w:pPr>
+              <w:ind w:left="851" w:firstLine="0"/>
+              <w:rPr>
+                <w:rFonts w:cs="Times New Roman"/>
+              </w:rPr>
+            </w:pPr>
+            <w:r>
+              <w:rPr>
+                <w:rFonts w:cs="Times New Roman"/>
+              </w:rPr>
+              <w:t>представление разработанного программного продукта руководителю и получение отзыва;</w:t>
+            </w:r>
+          </w:p>
+          <w:p>
+            <w:pPr>
+              <w:ind w:left="851" w:firstLine="0"/>
+              <w:rPr>
+                <w:rFonts w:cs="Times New Roman"/>
+              </w:rPr>
+            </w:pPr>
+            <w:r>
+              <w:rPr>
+                <w:rFonts w:cs="Times New Roman"/>
+              </w:rPr>
+              <w:lastRenderedPageBreak/>
+              <w:t>загрузка Пояснительной записки в систему Антиплагиат через ЛМС НИУ ВШЭ;</w:t>
+            </w:r>
+          </w:p>
+          <w:p>
+            <w:pPr>
+              <w:ind w:left="851" w:firstLine="0"/>
+              <w:rPr>
+                <w:rFonts w:cs="Times New Roman"/>
+              </w:rPr>
+            </w:pPr>
+            <w:r>
+              <w:rPr>
+                <w:rFonts w:cs="Times New Roman"/>
+              </w:rPr>
+              <w:t>загрузка материалов курсового проекта (курсовой работы) в ЛМС, проект дисциплины «Курсовая работа 2019» (п. 5.2);</w:t>
+            </w:r>
+          </w:p>
+          <w:p>
+            <w:pPr>
+              <w:ind w:left="851" w:firstLine="0"/>
+              <w:rPr>
+                <w:rFonts w:cs="Times New Roman"/>
+              </w:rPr>
+            </w:pPr>
+            <w:r>
+              <w:rPr>
+                <w:rFonts w:cs="Times New Roman"/>
+              </w:rPr>
+              <w:t>Защита программного продукта (курсового проекта) комиссии.</w:t>
+            </w:r>
+          </w:p>
+          <w:p>
+            <w:pPr>
+              <w:pStyle w:val="a4"/>
               <w:ind w:left="0" w:firstLine="0"/>
               <w:rPr>
                 <w:rFonts w:cs="Times New Roman"/>
               </w:rPr>
             </w:pPr>
-            <w:r>
-              <w:rPr>
-                <w:rFonts w:cs="Times New Roman"/>
-              </w:rPr>
-              <w:t>Подготовка и передача программы и программной документации для сопровождения.</w:t>
-            </w:r>
-          </w:p>
-          <w:p>
-            <w:pPr>
-              <w:pStyle w:val="a3"/>
-              <w:ind w:left="0" w:firstLine="0"/>
-              <w:rPr>
-                <w:rFonts w:cs="Times New Roman"/>
-              </w:rPr>
-            </w:pPr>
-            <w:r>
-              <w:rPr>
-                <w:rFonts w:cs="Times New Roman"/>
-                <w:szCs w:val="24"/>
-              </w:rPr>
-              <w:t>О</w:t>
-            </w:r>
-            <w:r>
-              <w:rPr>
-                <w:rFonts w:cs="Times New Roman"/>
-                <w:szCs w:val="24"/>
-              </w:rPr>
-              <w:t>формление и утверждение акта о передаче программы на соп</w:t>
-            </w:r>
-            <w:r>
-              <w:rPr>
-                <w:rFonts w:cs="Times New Roman"/>
-                <w:szCs w:val="24"/>
-              </w:rPr>
-              <w:t>ровождение и (или) изготовление.</w:t>
-            </w:r>
-          </w:p>
-          <w:p>
-            <w:pPr>
-              <w:pStyle w:val="a3"/>
-              <w:ind w:left="0" w:firstLine="0"/>
-              <w:rPr>
-                <w:rFonts w:cs="Times New Roman"/>
-              </w:rPr>
-            </w:pPr>
-            <w:r>
-              <w:rPr>
-                <w:rFonts w:cs="Times New Roman"/>
-                <w:szCs w:val="24"/>
-              </w:rPr>
-              <w:t>П</w:t>
-            </w:r>
-            <w:r>
-              <w:rPr>
-                <w:rFonts w:cs="Times New Roman"/>
-                <w:szCs w:val="24"/>
-              </w:rPr>
-              <w:t>ередача програм</w:t>
-            </w:r>
-            <w:r>
-              <w:rPr>
-                <w:rFonts w:cs="Times New Roman"/>
-                <w:szCs w:val="24"/>
-              </w:rPr>
-              <w:t>мы в фонд алгоритмов и программ.</w:t>
-            </w:r>
           </w:p>
         </w:tc>
       </w:tr>
@@ -13057,6 +12989,41 @@
           <w:szCs w:val="24"/>
         </w:rPr>
       </w:pPr>
+    </w:p>
+    <w:p>
+      <w:pPr>
+        <w:pStyle w:val="af1"/>
+      </w:pPr>
+      <w:r>
+        <w:t>Разработка должна закончиться к</w:t>
+      </w:r>
+      <w:r>
+        <w:rPr>
+          <w:color w:val="FF0000"/>
+        </w:rPr>
+        <w:t xml:space="preserve"> </w:t>
+      </w:r>
+      <w:r>
+        <w:t>9 мая 2020 года.</w:t>
+      </w:r>
+      <w:r>
+        <w:rPr>
+          <w:color w:val="FF0000"/>
+        </w:rPr>
+        <w:t xml:space="preserve"> </w:t>
+      </w:r>
+    </w:p>
+    <w:p>
+      <w:pPr>
+        <w:spacing w:after="0" w:line="240" w:lineRule="auto"/>
+        <w:ind w:firstLine="709"/>
+        <w:jc w:val="both"/>
+        <w:rPr>
+          <w:rFonts w:ascii="Times New Roman" w:hAnsi="Times New Roman" w:cs="Times New Roman"/>
+          <w:sz w:val="24"/>
+          <w:szCs w:val="24"/>
+        </w:rPr>
+      </w:pPr>
       <w:r>
         <w:rPr>
           <w:rFonts w:ascii="Times New Roman" w:hAnsi="Times New Roman" w:cs="Times New Roman"/>
@@ -13094,10 +13061,41 @@
     </w:p>
     <w:p>
       <w:pPr>
+        <w:spacing w:after="0" w:line="240" w:lineRule="auto"/>
+        <w:ind w:firstLine="709"/>
+        <w:jc w:val="both"/>
+        <w:rPr>
+          <w:rFonts w:ascii="Times New Roman" w:hAnsi="Times New Roman" w:cs="Times New Roman"/>
+          <w:sz w:val="24"/>
+          <w:szCs w:val="24"/>
+        </w:rPr>
+      </w:pPr>
+    </w:p>
+    <w:p>
+      <w:pPr>
         <w:rPr>
           <w:rFonts w:cs="Times New Roman"/>
         </w:rPr>
       </w:pPr>
+    </w:p>
+    <w:p>
+      <w:pPr>
+        <w:rPr>
+          <w:rFonts w:ascii="Times New Roman" w:eastAsiaTheme="majorEastAsia" w:hAnsi="Times New Roman" w:cs="Times New Roman"/>
+          <w:b/>
+          <w:sz w:val="24"/>
+          <w:szCs w:val="32"/>
+        </w:rPr>
+      </w:pPr>
+      <w:bookmarkStart w:id="92" w:name="_Toc531464073"/>
+      <w:r>
+        <w:rPr>
+          <w:rFonts w:ascii="Times New Roman" w:hAnsi="Times New Roman" w:cs="Times New Roman"/>
+          <w:b/>
+          <w:sz w:val="24"/>
+        </w:rPr>
+        <w:br w:type="page"/>
+      </w:r>
     </w:p>
     <w:p>
       <w:pPr>
@@ -13116,7 +13114,6 @@
           <w:sz w:val="24"/>
         </w:rPr>
       </w:pPr>
-      <w:bookmarkStart w:id="92" w:name="_Toc531464073"/>
       <w:r>
         <w:rPr>
           <w:rFonts w:ascii="Times New Roman" w:hAnsi="Times New Roman" w:cs="Times New Roman"/>
@@ -13124,6 +13121,7 @@
           <w:color w:val="auto"/>
           <w:sz w:val="24"/>
         </w:rPr>
+        <w:lastRenderedPageBreak/>
         <w:t>ПОРЯДОК КОНТРОЛЯ И ПРИЕМКИ</w:t>
       </w:r>
       <w:bookmarkEnd w:id="92"/>
@@ -13246,6 +13244,24 @@
     </w:p>
     <w:p>
       <w:pPr>
+        <w:pStyle w:val="af1"/>
+      </w:pPr>
+      <w:bookmarkStart w:id="96" w:name="_Hlk39954025"/>
+      <w:r>
+        <w:t>Проверка программного продукта, в том числе и на соответствие техническому заданию, осуществляется исполнителем вместе с заказчиком согласно «Программе и методике испытаний», а также пункту 5.2.</w:t>
+      </w:r>
+    </w:p>
+    <w:p>
+      <w:pPr>
+        <w:pStyle w:val="af1"/>
+      </w:pPr>
+      <w:r>
+        <w:t>Защита выполненного проекта осуществляется комиссии, состоящей из преподавателей департамента программной инженерии, в утверждённые приказом декана ФКН сроки.</w:t>
+      </w:r>
+      <w:bookmarkEnd w:id="96"/>
+    </w:p>
+    <w:p>
+      <w:pPr>
         <w:ind w:firstLine="709"/>
         <w:jc w:val="both"/>
         <w:rPr>
@@ -13254,22 +13270,6 @@
           <w:szCs w:val="24"/>
         </w:rPr>
       </w:pPr>
-      <w:r>
-        <w:rPr>
-          <w:rFonts w:ascii="Times New Roman" w:hAnsi="Times New Roman" w:cs="Times New Roman"/>
-          <w:sz w:val="24"/>
-          <w:szCs w:val="24"/>
-        </w:rPr>
-        <w:t>Общие требования к приемке работы описаны в документе «Программа и методика</w:t>
-      </w:r>
-      <w:r>
-        <w:rPr>
-          <w:rFonts w:ascii="Times New Roman" w:hAnsi="Times New Roman" w:cs="Times New Roman"/>
-          <w:sz w:val="24"/>
-          <w:szCs w:val="24"/>
-        </w:rPr>
-        <w:t xml:space="preserve"> испытаний» (ГОСТ 19.301-78).</w:t>
-      </w:r>
     </w:p>
     <w:p>
       <w:pPr>
@@ -13355,8 +13355,8 @@
           <w:szCs w:val="22"/>
         </w:rPr>
       </w:pPr>
-      <w:bookmarkStart w:id="96" w:name="_Toc379572146"/>
-      <w:bookmarkStart w:id="97" w:name="_Toc482734438"/>
+      <w:bookmarkStart w:id="97" w:name="_Toc379572146"/>
+      <w:bookmarkStart w:id="98" w:name="_Toc482734438"/>
     </w:p>
     <w:p/>
     <w:p/>
@@ -13386,13 +13386,13 @@
           <w:sz w:val="24"/>
         </w:rPr>
       </w:pPr>
-      <w:bookmarkStart w:id="98" w:name="_Toc531464076"/>
-      <w:bookmarkStart w:id="99" w:name="_Toc379572147"/>
-      <w:bookmarkStart w:id="100" w:name="_Toc384481777"/>
-      <w:bookmarkStart w:id="101" w:name="_Toc385027522"/>
-      <w:bookmarkStart w:id="102" w:name="_Toc385162147"/>
-      <w:bookmarkEnd w:id="96"/>
+      <w:bookmarkStart w:id="99" w:name="_Toc531464076"/>
+      <w:bookmarkStart w:id="100" w:name="_Toc379572147"/>
+      <w:bookmarkStart w:id="101" w:name="_Toc384481777"/>
+      <w:bookmarkStart w:id="102" w:name="_Toc385027522"/>
+      <w:bookmarkStart w:id="103" w:name="_Toc385162147"/>
       <w:bookmarkEnd w:id="97"/>
+      <w:bookmarkEnd w:id="98"/>
       <w:r>
         <w:rPr>
           <w:rFonts w:ascii="Times New Roman" w:hAnsi="Times New Roman" w:cs="Times New Roman"/>
@@ -13400,7 +13400,6 @@
           <w:color w:val="auto"/>
           <w:sz w:val="24"/>
         </w:rPr>
-        <w:lastRenderedPageBreak/>
         <w:t>П</w:t>
       </w:r>
       <w:r>
@@ -13421,7 +13420,7 @@
         </w:rPr>
         <w:t xml:space="preserve"> 1</w:t>
       </w:r>
-      <w:bookmarkEnd w:id="98"/>
+      <w:bookmarkEnd w:id="99"/>
     </w:p>
     <w:p>
       <w:pPr>
@@ -13436,15 +13435,15 @@
           <w:sz w:val="24"/>
         </w:rPr>
       </w:pPr>
-      <w:bookmarkStart w:id="103" w:name="_Toc482734439"/>
-      <w:bookmarkStart w:id="104" w:name="_Toc514266475"/>
-      <w:bookmarkStart w:id="105" w:name="_Toc514632288"/>
-      <w:bookmarkStart w:id="106" w:name="_Toc514690333"/>
-      <w:bookmarkStart w:id="107" w:name="_Toc531464077"/>
-      <w:bookmarkEnd w:id="99"/>
+      <w:bookmarkStart w:id="104" w:name="_Toc482734439"/>
+      <w:bookmarkStart w:id="105" w:name="_Toc514266475"/>
+      <w:bookmarkStart w:id="106" w:name="_Toc514632288"/>
+      <w:bookmarkStart w:id="107" w:name="_Toc514690333"/>
+      <w:bookmarkStart w:id="108" w:name="_Toc531464077"/>
       <w:bookmarkEnd w:id="100"/>
       <w:bookmarkEnd w:id="101"/>
       <w:bookmarkEnd w:id="102"/>
+      <w:bookmarkEnd w:id="103"/>
       <w:r>
         <w:rPr>
           <w:rFonts w:ascii="Times New Roman" w:hAnsi="Times New Roman" w:cs="Times New Roman"/>
@@ -13454,8 +13453,8 @@
         </w:rPr>
         <w:t>Т</w:t>
       </w:r>
-      <w:bookmarkEnd w:id="103"/>
       <w:bookmarkEnd w:id="104"/>
+      <w:bookmarkEnd w:id="105"/>
       <w:r>
         <w:rPr>
           <w:rFonts w:ascii="Times New Roman" w:hAnsi="Times New Roman" w:cs="Times New Roman"/>
@@ -13465,9 +13464,9 @@
         </w:rPr>
         <w:t>ЕРМИНОЛОГИЯ</w:t>
       </w:r>
-      <w:bookmarkEnd w:id="105"/>
       <w:bookmarkEnd w:id="106"/>
       <w:bookmarkEnd w:id="107"/>
+      <w:bookmarkEnd w:id="108"/>
     </w:p>
     <w:p/>
     <w:p>
@@ -13531,7 +13530,23 @@
           <w:rFonts w:ascii="Times New Roman" w:hAnsi="Times New Roman" w:cs="Times New Roman"/>
           <w:sz w:val="24"/>
         </w:rPr>
-        <w:t xml:space="preserve"> с помощью периодически создаваемой исполнителем отчетности.</w:t>
+        <w:t xml:space="preserve"> </w:t>
+      </w:r>
+      <w:proofErr w:type="gramStart"/>
+      <w:r>
+        <w:rPr>
+          <w:rFonts w:ascii="Times New Roman" w:hAnsi="Times New Roman" w:cs="Times New Roman"/>
+          <w:sz w:val="24"/>
+        </w:rPr>
+        <w:t>с помощью</w:t>
+      </w:r>
+      <w:proofErr w:type="gramEnd"/>
+      <w:r>
+        <w:rPr>
+          <w:rFonts w:ascii="Times New Roman" w:hAnsi="Times New Roman" w:cs="Times New Roman"/>
+          <w:sz w:val="24"/>
+        </w:rPr>
+        <w:t xml:space="preserve"> периодически создаваемой исполнителем отчетности.</w:t>
       </w:r>
     </w:p>
     <w:p>
@@ -13880,8 +13895,8 @@
           <w:sz w:val="24"/>
         </w:rPr>
       </w:pPr>
-      <w:bookmarkStart w:id="108" w:name="_Toc482734440"/>
-      <w:bookmarkStart w:id="109" w:name="_Toc531464078"/>
+      <w:bookmarkStart w:id="109" w:name="_Toc482734440"/>
+      <w:bookmarkStart w:id="110" w:name="_Toc531464078"/>
       <w:r>
         <w:rPr>
           <w:rFonts w:ascii="Times New Roman" w:hAnsi="Times New Roman" w:cs="Times New Roman"/>
@@ -13889,7 +13904,6 @@
           <w:color w:val="auto"/>
           <w:sz w:val="24"/>
         </w:rPr>
-        <w:lastRenderedPageBreak/>
         <w:t>П</w:t>
       </w:r>
       <w:r>
@@ -13910,8 +13924,8 @@
         </w:rPr>
         <w:t>2</w:t>
       </w:r>
-      <w:bookmarkEnd w:id="108"/>
       <w:bookmarkEnd w:id="109"/>
+      <w:bookmarkEnd w:id="110"/>
     </w:p>
     <w:p>
       <w:pPr>
@@ -13926,9 +13940,9 @@
           <w:sz w:val="24"/>
         </w:rPr>
       </w:pPr>
-      <w:bookmarkStart w:id="110" w:name="_Toc514632290"/>
-      <w:bookmarkStart w:id="111" w:name="_Toc514690335"/>
-      <w:bookmarkStart w:id="112" w:name="_Toc531464079"/>
+      <w:bookmarkStart w:id="111" w:name="_Toc514632290"/>
+      <w:bookmarkStart w:id="112" w:name="_Toc514690335"/>
+      <w:bookmarkStart w:id="113" w:name="_Toc531464079"/>
       <w:r>
         <w:rPr>
           <w:rFonts w:ascii="Times New Roman" w:hAnsi="Times New Roman" w:cs="Times New Roman"/>
@@ -13938,13 +13952,13 @@
         </w:rPr>
         <w:t>СПИСОК ИСПОЛЬЗУЕМОЙ ЛИТЕРАТУРЫ</w:t>
       </w:r>
-      <w:bookmarkEnd w:id="110"/>
       <w:bookmarkEnd w:id="111"/>
       <w:bookmarkEnd w:id="112"/>
-    </w:p>
-    <w:p>
-      <w:pPr>
-        <w:pStyle w:val="a3"/>
+      <w:bookmarkEnd w:id="113"/>
+    </w:p>
+    <w:p>
+      <w:pPr>
+        <w:pStyle w:val="a4"/>
         <w:numPr>
           <w:ilvl w:val="0"/>
           <w:numId w:val="10"/>
@@ -13967,7 +13981,7 @@
     </w:p>
     <w:p>
       <w:pPr>
-        <w:pStyle w:val="a3"/>
+        <w:pStyle w:val="a4"/>
         <w:numPr>
           <w:ilvl w:val="0"/>
           <w:numId w:val="10"/>
@@ -13993,7 +14007,7 @@
     </w:p>
     <w:p>
       <w:pPr>
-        <w:pStyle w:val="a3"/>
+        <w:pStyle w:val="a4"/>
         <w:numPr>
           <w:ilvl w:val="0"/>
           <w:numId w:val="10"/>
@@ -14016,7 +14030,7 @@
     </w:p>
     <w:p>
       <w:pPr>
-        <w:pStyle w:val="a3"/>
+        <w:pStyle w:val="a4"/>
         <w:numPr>
           <w:ilvl w:val="0"/>
           <w:numId w:val="10"/>
@@ -14039,7 +14053,7 @@
     </w:p>
     <w:p>
       <w:pPr>
-        <w:pStyle w:val="a3"/>
+        <w:pStyle w:val="a4"/>
         <w:numPr>
           <w:ilvl w:val="0"/>
           <w:numId w:val="10"/>
@@ -14062,7 +14076,7 @@
     </w:p>
     <w:p>
       <w:pPr>
-        <w:pStyle w:val="a3"/>
+        <w:pStyle w:val="a4"/>
         <w:numPr>
           <w:ilvl w:val="0"/>
           <w:numId w:val="10"/>
@@ -14085,7 +14099,7 @@
     </w:p>
     <w:p>
       <w:pPr>
-        <w:pStyle w:val="a3"/>
+        <w:pStyle w:val="a4"/>
         <w:numPr>
           <w:ilvl w:val="0"/>
           <w:numId w:val="10"/>
@@ -14108,7 +14122,7 @@
     </w:p>
     <w:p>
       <w:pPr>
-        <w:pStyle w:val="a3"/>
+        <w:pStyle w:val="a4"/>
         <w:numPr>
           <w:ilvl w:val="0"/>
           <w:numId w:val="10"/>
@@ -14131,7 +14145,7 @@
     </w:p>
     <w:p>
       <w:pPr>
-        <w:pStyle w:val="a3"/>
+        <w:pStyle w:val="a4"/>
         <w:numPr>
           <w:ilvl w:val="0"/>
           <w:numId w:val="10"/>
@@ -14154,7 +14168,7 @@
     </w:p>
     <w:p>
       <w:pPr>
-        <w:pStyle w:val="a3"/>
+        <w:pStyle w:val="a4"/>
         <w:numPr>
           <w:ilvl w:val="0"/>
           <w:numId w:val="10"/>
@@ -14204,7 +14218,7 @@
       <w:hyperlink r:id="rId8" w:history="1">
         <w:r>
           <w:rPr>
-            <w:rStyle w:val="ac"/>
+            <w:rStyle w:val="ad"/>
           </w:rPr>
           <w:t>https://ru.wikipedia.org/wiki/Заглавная_страница</w:t>
         </w:r>
@@ -14218,7 +14232,7 @@
     </w:p>
     <w:p>
       <w:pPr>
-        <w:pStyle w:val="a3"/>
+        <w:pStyle w:val="a4"/>
         <w:numPr>
           <w:ilvl w:val="0"/>
           <w:numId w:val="10"/>
@@ -14307,34 +14321,34 @@
       <w:hyperlink r:id="rId9" w:history="1">
         <w:r>
           <w:rPr>
-            <w:rStyle w:val="ac"/>
+            <w:rStyle w:val="ad"/>
             <w:lang w:val="en-US"/>
           </w:rPr>
           <w:t>http</w:t>
         </w:r>
         <w:r>
           <w:rPr>
-            <w:rStyle w:val="ac"/>
+            <w:rStyle w:val="ad"/>
           </w:rPr>
           <w:t>://</w:t>
         </w:r>
         <w:r>
           <w:rPr>
-            <w:rStyle w:val="ac"/>
+            <w:rStyle w:val="ad"/>
             <w:lang w:val="en-US"/>
           </w:rPr>
           <w:t>www</w:t>
         </w:r>
         <w:r>
           <w:rPr>
-            <w:rStyle w:val="ac"/>
+            <w:rStyle w:val="ad"/>
           </w:rPr>
           <w:t>.</w:t>
         </w:r>
         <w:proofErr w:type="spellStart"/>
         <w:r>
           <w:rPr>
-            <w:rStyle w:val="ac"/>
+            <w:rStyle w:val="ad"/>
             <w:lang w:val="en-US"/>
           </w:rPr>
           <w:t>jetbrains</w:t>
@@ -14342,27 +14356,27 @@
         <w:proofErr w:type="spellEnd"/>
         <w:r>
           <w:rPr>
-            <w:rStyle w:val="ac"/>
+            <w:rStyle w:val="ad"/>
           </w:rPr>
           <w:t>.</w:t>
         </w:r>
         <w:r>
           <w:rPr>
-            <w:rStyle w:val="ac"/>
+            <w:rStyle w:val="ad"/>
             <w:lang w:val="en-US"/>
           </w:rPr>
           <w:t>org</w:t>
         </w:r>
         <w:r>
           <w:rPr>
-            <w:rStyle w:val="ac"/>
+            <w:rStyle w:val="ad"/>
           </w:rPr>
           <w:t>/</w:t>
         </w:r>
         <w:proofErr w:type="spellStart"/>
         <w:r>
           <w:rPr>
-            <w:rStyle w:val="ac"/>
+            <w:rStyle w:val="ad"/>
             <w:lang w:val="en-US"/>
           </w:rPr>
           <w:t>intellij</w:t>
@@ -14370,14 +14384,14 @@
         <w:proofErr w:type="spellEnd"/>
         <w:r>
           <w:rPr>
-            <w:rStyle w:val="ac"/>
+            <w:rStyle w:val="ad"/>
           </w:rPr>
           <w:t>/</w:t>
         </w:r>
         <w:proofErr w:type="spellStart"/>
         <w:r>
           <w:rPr>
-            <w:rStyle w:val="ac"/>
+            <w:rStyle w:val="ad"/>
             <w:lang w:val="en-US"/>
           </w:rPr>
           <w:t>sdk</w:t>
@@ -14385,39 +14399,39 @@
         <w:proofErr w:type="spellEnd"/>
         <w:r>
           <w:rPr>
-            <w:rStyle w:val="ac"/>
+            <w:rStyle w:val="ad"/>
           </w:rPr>
           <w:t>/</w:t>
         </w:r>
         <w:r>
           <w:rPr>
-            <w:rStyle w:val="ac"/>
+            <w:rStyle w:val="ad"/>
             <w:lang w:val="en-US"/>
           </w:rPr>
           <w:t>docs</w:t>
         </w:r>
         <w:r>
           <w:rPr>
-            <w:rStyle w:val="ac"/>
+            <w:rStyle w:val="ad"/>
           </w:rPr>
           <w:t>/</w:t>
         </w:r>
         <w:r>
           <w:rPr>
-            <w:rStyle w:val="ac"/>
+            <w:rStyle w:val="ad"/>
             <w:lang w:val="en-US"/>
           </w:rPr>
           <w:t>welcome</w:t>
         </w:r>
         <w:r>
           <w:rPr>
-            <w:rStyle w:val="ac"/>
+            <w:rStyle w:val="ad"/>
           </w:rPr>
           <w:t>.</w:t>
         </w:r>
         <w:r>
           <w:rPr>
-            <w:rStyle w:val="ac"/>
+            <w:rStyle w:val="ad"/>
             <w:lang w:val="en-US"/>
           </w:rPr>
           <w:t>html</w:t>
@@ -14432,7 +14446,7 @@
     </w:p>
     <w:p>
       <w:pPr>
-        <w:pStyle w:val="a3"/>
+        <w:pStyle w:val="a4"/>
         <w:numPr>
           <w:ilvl w:val="0"/>
           <w:numId w:val="10"/>
@@ -14512,60 +14526,60 @@
       <w:hyperlink r:id="rId10" w:history="1">
         <w:r>
           <w:rPr>
-            <w:rStyle w:val="ac"/>
+            <w:rStyle w:val="ad"/>
             <w:lang w:val="en-US"/>
           </w:rPr>
           <w:t>https</w:t>
         </w:r>
         <w:r>
           <w:rPr>
-            <w:rStyle w:val="ac"/>
+            <w:rStyle w:val="ad"/>
           </w:rPr>
           <w:t>://</w:t>
         </w:r>
         <w:r>
           <w:rPr>
-            <w:rStyle w:val="ac"/>
+            <w:rStyle w:val="ad"/>
             <w:lang w:val="en-US"/>
           </w:rPr>
           <w:t>docs</w:t>
         </w:r>
         <w:r>
           <w:rPr>
-            <w:rStyle w:val="ac"/>
+            <w:rStyle w:val="ad"/>
           </w:rPr>
           <w:t>.</w:t>
         </w:r>
         <w:r>
           <w:rPr>
-            <w:rStyle w:val="ac"/>
+            <w:rStyle w:val="ad"/>
             <w:lang w:val="en-US"/>
           </w:rPr>
           <w:t>oracle</w:t>
         </w:r>
         <w:r>
           <w:rPr>
-            <w:rStyle w:val="ac"/>
+            <w:rStyle w:val="ad"/>
           </w:rPr>
           <w:t>.</w:t>
         </w:r>
         <w:r>
           <w:rPr>
-            <w:rStyle w:val="ac"/>
+            <w:rStyle w:val="ad"/>
             <w:lang w:val="en-US"/>
           </w:rPr>
           <w:t>com</w:t>
         </w:r>
         <w:r>
           <w:rPr>
-            <w:rStyle w:val="ac"/>
+            <w:rStyle w:val="ad"/>
           </w:rPr>
           <w:t>/</w:t>
         </w:r>
         <w:proofErr w:type="spellStart"/>
         <w:r>
           <w:rPr>
-            <w:rStyle w:val="ac"/>
+            <w:rStyle w:val="ad"/>
             <w:lang w:val="en-US"/>
           </w:rPr>
           <w:t>javase</w:t>
@@ -14573,20 +14587,20 @@
         <w:proofErr w:type="spellEnd"/>
         <w:r>
           <w:rPr>
-            <w:rStyle w:val="ac"/>
+            <w:rStyle w:val="ad"/>
           </w:rPr>
           <w:t>/8/</w:t>
         </w:r>
         <w:r>
           <w:rPr>
-            <w:rStyle w:val="ac"/>
+            <w:rStyle w:val="ad"/>
             <w:lang w:val="en-US"/>
           </w:rPr>
           <w:t>docs</w:t>
         </w:r>
         <w:r>
           <w:rPr>
-            <w:rStyle w:val="ac"/>
+            <w:rStyle w:val="ad"/>
           </w:rPr>
           <w:t>/</w:t>
         </w:r>
@@ -14600,7 +14614,7 @@
     </w:p>
     <w:p>
       <w:pPr>
-        <w:pStyle w:val="a3"/>
+        <w:pStyle w:val="a4"/>
         <w:numPr>
           <w:ilvl w:val="0"/>
           <w:numId w:val="10"/>
@@ -14682,60 +14696,60 @@
       <w:hyperlink r:id="rId11" w:history="1">
         <w:r>
           <w:rPr>
-            <w:rStyle w:val="ac"/>
+            <w:rStyle w:val="ad"/>
             <w:lang w:val="en-US"/>
           </w:rPr>
           <w:t>http</w:t>
         </w:r>
         <w:r>
           <w:rPr>
-            <w:rStyle w:val="ac"/>
+            <w:rStyle w:val="ad"/>
           </w:rPr>
           <w:t>://</w:t>
         </w:r>
         <w:r>
           <w:rPr>
-            <w:rStyle w:val="ac"/>
+            <w:rStyle w:val="ad"/>
             <w:lang w:val="en-US"/>
           </w:rPr>
           <w:t>poi</w:t>
         </w:r>
         <w:r>
           <w:rPr>
-            <w:rStyle w:val="ac"/>
+            <w:rStyle w:val="ad"/>
           </w:rPr>
           <w:t>.</w:t>
         </w:r>
         <w:r>
           <w:rPr>
-            <w:rStyle w:val="ac"/>
+            <w:rStyle w:val="ad"/>
             <w:lang w:val="en-US"/>
           </w:rPr>
           <w:t>apache</w:t>
         </w:r>
         <w:r>
           <w:rPr>
-            <w:rStyle w:val="ac"/>
+            <w:rStyle w:val="ad"/>
           </w:rPr>
           <w:t>.</w:t>
         </w:r>
         <w:r>
           <w:rPr>
-            <w:rStyle w:val="ac"/>
+            <w:rStyle w:val="ad"/>
             <w:lang w:val="en-US"/>
           </w:rPr>
           <w:t>org</w:t>
         </w:r>
         <w:r>
           <w:rPr>
-            <w:rStyle w:val="ac"/>
+            <w:rStyle w:val="ad"/>
           </w:rPr>
           <w:t>/</w:t>
         </w:r>
         <w:proofErr w:type="spellStart"/>
         <w:r>
           <w:rPr>
-            <w:rStyle w:val="ac"/>
+            <w:rStyle w:val="ad"/>
             <w:lang w:val="en-US"/>
           </w:rPr>
           <w:t>apidocs</w:t>
@@ -14743,26 +14757,26 @@
         <w:proofErr w:type="spellEnd"/>
         <w:r>
           <w:rPr>
-            <w:rStyle w:val="ac"/>
+            <w:rStyle w:val="ad"/>
           </w:rPr>
           <w:t>/</w:t>
         </w:r>
         <w:r>
           <w:rPr>
-            <w:rStyle w:val="ac"/>
+            <w:rStyle w:val="ad"/>
             <w:lang w:val="en-US"/>
           </w:rPr>
           <w:t>index</w:t>
         </w:r>
         <w:r>
           <w:rPr>
-            <w:rStyle w:val="ac"/>
+            <w:rStyle w:val="ad"/>
           </w:rPr>
           <w:t>.</w:t>
         </w:r>
         <w:r>
           <w:rPr>
-            <w:rStyle w:val="ac"/>
+            <w:rStyle w:val="ad"/>
             <w:lang w:val="en-US"/>
           </w:rPr>
           <w:t>html</w:t>
@@ -14780,7 +14794,7 @@
     </w:p>
     <w:p>
       <w:pPr>
-        <w:pStyle w:val="a3"/>
+        <w:pStyle w:val="a4"/>
         <w:tabs>
           <w:tab w:val="left" w:pos="0"/>
           <w:tab w:val="left" w:pos="142"/>
@@ -14810,14 +14824,14 @@
           <w:rFonts w:ascii="Times New Roman" w:hAnsi="Times New Roman" w:cs="Times New Roman"/>
         </w:rPr>
       </w:pPr>
-      <w:bookmarkStart w:id="113" w:name="_Toc384481780"/>
-      <w:bookmarkStart w:id="114" w:name="_Toc385027527"/>
-      <w:bookmarkStart w:id="115" w:name="_Toc385162153"/>
-      <w:bookmarkStart w:id="116" w:name="_Toc482734444"/>
-      <w:bookmarkStart w:id="117" w:name="_Toc531116450"/>
-      <w:bookmarkStart w:id="118" w:name="_Toc531461071"/>
-      <w:bookmarkStart w:id="119" w:name="_Toc531463255"/>
-      <w:bookmarkStart w:id="120" w:name="_Toc531464082"/>
+      <w:bookmarkStart w:id="114" w:name="_Toc384481780"/>
+      <w:bookmarkStart w:id="115" w:name="_Toc385027527"/>
+      <w:bookmarkStart w:id="116" w:name="_Toc385162153"/>
+      <w:bookmarkStart w:id="117" w:name="_Toc482734444"/>
+      <w:bookmarkStart w:id="118" w:name="_Toc531116450"/>
+      <w:bookmarkStart w:id="119" w:name="_Toc531461071"/>
+      <w:bookmarkStart w:id="120" w:name="_Toc531463255"/>
+      <w:bookmarkStart w:id="121" w:name="_Toc531464082"/>
       <w:r>
         <w:rPr>
           <w:rFonts w:ascii="Times New Roman" w:hAnsi="Times New Roman" w:cs="Times New Roman"/>
@@ -14829,7 +14843,6 @@
         <w:lastRenderedPageBreak/>
         <w:t>ЛИСТ РЕГИСТРАЦИИ ИЗМЕНЕНИЙ</w:t>
       </w:r>
-      <w:bookmarkEnd w:id="113"/>
       <w:bookmarkEnd w:id="114"/>
       <w:bookmarkEnd w:id="115"/>
       <w:bookmarkEnd w:id="116"/>
@@ -14837,6 +14850,7 @@
       <w:bookmarkEnd w:id="118"/>
       <w:bookmarkEnd w:id="119"/>
       <w:bookmarkEnd w:id="120"/>
+      <w:bookmarkEnd w:id="121"/>
     </w:p>
     <w:tbl>
       <w:tblPr>
@@ -19064,7 +19078,7 @@
         </w:tcPr>
         <w:p>
           <w:pPr>
-            <w:pStyle w:val="a6"/>
+            <w:pStyle w:val="a7"/>
             <w:ind w:firstLine="0"/>
             <w:rPr>
               <w:rFonts w:eastAsia="Times New Roman" w:cs="Times New Roman"/>
@@ -19229,23 +19243,13 @@
               <w:lang w:eastAsia="ru-RU"/>
             </w:rPr>
           </w:pPr>
-          <w:proofErr w:type="spellStart"/>
           <w:r>
             <w:rPr>
               <w:rFonts w:ascii="Times New Roman" w:eastAsia="Times New Roman" w:hAnsi="Times New Roman" w:cs="Times New Roman"/>
               <w:szCs w:val="24"/>
               <w:lang w:eastAsia="ru-RU"/>
             </w:rPr>
-            <w:t>Взам</w:t>
-          </w:r>
-          <w:proofErr w:type="spellEnd"/>
-          <w:r>
-            <w:rPr>
-              <w:rFonts w:ascii="Times New Roman" w:eastAsia="Times New Roman" w:hAnsi="Times New Roman" w:cs="Times New Roman"/>
-              <w:szCs w:val="24"/>
-              <w:lang w:eastAsia="ru-RU"/>
-            </w:rPr>
-            <w:t>. инв. №</w:t>
+            <w:t>Взам. инв. №</w:t>
           </w:r>
         </w:p>
       </w:tc>
@@ -19271,25 +19275,7 @@
               <w:szCs w:val="24"/>
               <w:lang w:eastAsia="ru-RU"/>
             </w:rPr>
-            <w:t xml:space="preserve">Инв. № </w:t>
-          </w:r>
-          <w:proofErr w:type="spellStart"/>
-          <w:r>
-            <w:rPr>
-              <w:rFonts w:ascii="Times New Roman" w:eastAsia="Times New Roman" w:hAnsi="Times New Roman" w:cs="Times New Roman"/>
-              <w:szCs w:val="24"/>
-              <w:lang w:eastAsia="ru-RU"/>
-            </w:rPr>
-            <w:t>дубл</w:t>
-          </w:r>
-          <w:proofErr w:type="spellEnd"/>
-          <w:r>
-            <w:rPr>
-              <w:rFonts w:ascii="Times New Roman" w:eastAsia="Times New Roman" w:hAnsi="Times New Roman" w:cs="Times New Roman"/>
-              <w:szCs w:val="24"/>
-              <w:lang w:eastAsia="ru-RU"/>
-            </w:rPr>
-            <w:t>.</w:t>
+            <w:t>Инв. № дубл.</w:t>
           </w:r>
         </w:p>
       </w:tc>
@@ -19323,7 +19309,7 @@
   </w:tbl>
   <w:p>
     <w:pPr>
-      <w:pStyle w:val="a9"/>
+      <w:pStyle w:val="aa"/>
     </w:pPr>
   </w:p>
 </w:ftr>
@@ -19365,7 +19351,7 @@
 <w:hdr xmlns:wpc="http://schemas.microsoft.com/office/word/2010/wordprocessingCanvas" xmlns:cx="http://schemas.microsoft.com/office/drawing/2014/chartex" xmlns:cx1="http://schemas.microsoft.com/office/drawing/2015/9/8/chartex" xmlns:cx2="http://schemas.microsoft.com/office/drawing/2015/10/21/chartex" xmlns:cx3="http://schemas.microsoft.com/office/drawing/2016/5/9/chartex" xmlns:cx4="http://schemas.microsoft.com/office/drawing/2016/5/10/chartex" xmlns:cx5="http://schemas.microsoft.com/office/drawing/2016/5/11/chartex" xmlns:cx6="http://schemas.microsoft.com/office/drawing/2016/5/12/chartex" xmlns:cx7="http://schemas.microsoft.com/office/drawing/2016/5/13/chartex" xmlns:cx8="http://schemas.microsoft.com/office/drawing/2016/5/14/chartex" xmlns:mc="http://schemas.openxmlformats.org/markup-compatibility/2006" xmlns:aink="http://schemas.microsoft.com/office/drawing/2016/ink" xmlns:am3d="http://schemas.microsoft.com/office/drawing/2017/model3d" xmlns:o="urn:schemas-microsoft-com:office:office" xmlns:r="http://schemas.openxmlformats.org/officeDocument/2006/relationships" xmlns:m="http://schemas.openxmlformats.org/officeDocument/2006/math" xmlns:v="urn:schemas-microsoft-com:vml" xmlns:wp14="http://schemas.microsoft.com/office/word/2010/wordprocessingDrawing" xmlns:wp="http://schemas.openxmlformats.org/drawingml/2006/wordprocessingDrawing" xmlns:w10="urn:schemas-microsoft-com:office:word" xmlns:w="http://schemas.openxmlformats.org/wordprocessingml/2006/main" xmlns:w14="http://schemas.microsoft.com/office/word/2010/wordml" xmlns:w15="http://schemas.microsoft.com/office/word/2012/wordml" xmlns:w16cid="http://schemas.microsoft.com/office/word/2016/wordml/cid" xmlns:w16se="http://schemas.microsoft.com/office/word/2015/wordml/symex" xmlns:wpg="http://schemas.microsoft.com/office/word/2010/wordprocessingGroup" xmlns:wpi="http://schemas.microsoft.com/office/word/2010/wordprocessingInk" xmlns:wne="http://schemas.microsoft.com/office/word/2006/wordml" xmlns:wps="http://schemas.microsoft.com/office/word/2010/wordprocessingShape" mc:Ignorable="w14 w15 w16se w16cid wp14">
   <w:p>
     <w:pPr>
-      <w:pStyle w:val="a6"/>
+      <w:pStyle w:val="a7"/>
       <w:ind w:firstLine="0"/>
       <w:jc w:val="center"/>
       <w:rPr>
@@ -19406,7 +19392,7 @@
   </w:p>
   <w:p>
     <w:pPr>
-      <w:pStyle w:val="a6"/>
+      <w:pStyle w:val="a7"/>
       <w:ind w:firstLine="0"/>
       <w:jc w:val="center"/>
       <w:rPr>
@@ -19428,7 +19414,7 @@
   </w:p>
   <w:p>
     <w:pPr>
-      <w:pStyle w:val="a6"/>
+      <w:pStyle w:val="a7"/>
     </w:pPr>
   </w:p>
 </w:hdr>
@@ -21435,6 +21421,120 @@
     </w:lvl>
   </w:abstractNum>
   <w:abstractNum w:abstractNumId="20" w15:restartNumberingAfterBreak="0">
+    <w:nsid w:val="5F672BDA"/>
+    <w:multiLevelType w:val="hybridMultilevel"/>
+    <w:tmpl w:val="730046B4"/>
+    <w:lvl w:ilvl="0" w:tplc="FCF04846">
+      <w:start w:val="2"/>
+      <w:numFmt w:val="bullet"/>
+      <w:pStyle w:val="a"/>
+      <w:lvlText w:val="–"/>
+      <w:lvlJc w:val="left"/>
+      <w:pPr>
+        <w:ind w:left="720" w:hanging="360"/>
+      </w:pPr>
+      <w:rPr>
+        <w:rFonts w:ascii="Times New Roman" w:eastAsia="Calibri" w:hAnsi="Times New Roman" w:cs="Times New Roman" w:hint="default"/>
+      </w:rPr>
+    </w:lvl>
+    <w:lvl w:ilvl="1" w:tplc="04190003">
+      <w:start w:val="1"/>
+      <w:numFmt w:val="bullet"/>
+      <w:lvlText w:val="o"/>
+      <w:lvlJc w:val="left"/>
+      <w:pPr>
+        <w:ind w:left="1440" w:hanging="360"/>
+      </w:pPr>
+      <w:rPr>
+        <w:rFonts w:ascii="Courier New" w:hAnsi="Courier New" w:cs="Courier New" w:hint="default"/>
+      </w:rPr>
+    </w:lvl>
+    <w:lvl w:ilvl="2" w:tplc="04190005">
+      <w:start w:val="1"/>
+      <w:numFmt w:val="bullet"/>
+      <w:lvlText w:val=""/>
+      <w:lvlJc w:val="left"/>
+      <w:pPr>
+        <w:ind w:left="2160" w:hanging="360"/>
+      </w:pPr>
+      <w:rPr>
+        <w:rFonts w:ascii="Wingdings" w:hAnsi="Wingdings" w:hint="default"/>
+      </w:rPr>
+    </w:lvl>
+    <w:lvl w:ilvl="3" w:tplc="04190001">
+      <w:start w:val="1"/>
+      <w:numFmt w:val="bullet"/>
+      <w:lvlText w:val=""/>
+      <w:lvlJc w:val="left"/>
+      <w:pPr>
+        <w:ind w:left="2880" w:hanging="360"/>
+      </w:pPr>
+      <w:rPr>
+        <w:rFonts w:ascii="Symbol" w:hAnsi="Symbol" w:hint="default"/>
+      </w:rPr>
+    </w:lvl>
+    <w:lvl w:ilvl="4" w:tplc="04190003">
+      <w:start w:val="1"/>
+      <w:numFmt w:val="bullet"/>
+      <w:lvlText w:val="o"/>
+      <w:lvlJc w:val="left"/>
+      <w:pPr>
+        <w:ind w:left="3600" w:hanging="360"/>
+      </w:pPr>
+      <w:rPr>
+        <w:rFonts w:ascii="Courier New" w:hAnsi="Courier New" w:cs="Courier New" w:hint="default"/>
+      </w:rPr>
+    </w:lvl>
+    <w:lvl w:ilvl="5" w:tplc="04190005">
+      <w:start w:val="1"/>
+      <w:numFmt w:val="bullet"/>
+      <w:lvlText w:val=""/>
+      <w:lvlJc w:val="left"/>
+      <w:pPr>
+        <w:ind w:left="4320" w:hanging="360"/>
+      </w:pPr>
+      <w:rPr>
+        <w:rFonts w:ascii="Wingdings" w:hAnsi="Wingdings" w:hint="default"/>
+      </w:rPr>
+    </w:lvl>
+    <w:lvl w:ilvl="6" w:tplc="04190001">
+      <w:start w:val="1"/>
+      <w:numFmt w:val="bullet"/>
+      <w:lvlText w:val=""/>
+      <w:lvlJc w:val="left"/>
+      <w:pPr>
+        <w:ind w:left="5040" w:hanging="360"/>
+      </w:pPr>
+      <w:rPr>
+        <w:rFonts w:ascii="Symbol" w:hAnsi="Symbol" w:hint="default"/>
+      </w:rPr>
+    </w:lvl>
+    <w:lvl w:ilvl="7" w:tplc="04190003">
+      <w:start w:val="1"/>
+      <w:numFmt w:val="bullet"/>
+      <w:lvlText w:val="o"/>
+      <w:lvlJc w:val="left"/>
+      <w:pPr>
+        <w:ind w:left="5760" w:hanging="360"/>
+      </w:pPr>
+      <w:rPr>
+        <w:rFonts w:ascii="Courier New" w:hAnsi="Courier New" w:cs="Courier New" w:hint="default"/>
+      </w:rPr>
+    </w:lvl>
+    <w:lvl w:ilvl="8" w:tplc="04190005">
+      <w:start w:val="1"/>
+      <w:numFmt w:val="bullet"/>
+      <w:lvlText w:val=""/>
+      <w:lvlJc w:val="left"/>
+      <w:pPr>
+        <w:ind w:left="6480" w:hanging="360"/>
+      </w:pPr>
+      <w:rPr>
+        <w:rFonts w:ascii="Wingdings" w:hAnsi="Wingdings" w:hint="default"/>
+      </w:rPr>
+    </w:lvl>
+  </w:abstractNum>
+  <w:abstractNum w:abstractNumId="21" w15:restartNumberingAfterBreak="0">
     <w:nsid w:val="67723B52"/>
     <w:multiLevelType w:val="hybridMultilevel"/>
     <w:tmpl w:val="FE70BB42"/>
@@ -21520,7 +21620,7 @@
       </w:pPr>
     </w:lvl>
   </w:abstractNum>
-  <w:abstractNum w:abstractNumId="21" w15:restartNumberingAfterBreak="0">
+  <w:abstractNum w:abstractNumId="22" w15:restartNumberingAfterBreak="0">
     <w:nsid w:val="67BB377A"/>
     <w:multiLevelType w:val="hybridMultilevel"/>
     <w:tmpl w:val="ECB688EA"/>
@@ -21606,7 +21706,7 @@
       </w:pPr>
     </w:lvl>
   </w:abstractNum>
-  <w:abstractNum w:abstractNumId="22" w15:restartNumberingAfterBreak="0">
+  <w:abstractNum w:abstractNumId="23" w15:restartNumberingAfterBreak="0">
     <w:nsid w:val="6E5465E6"/>
     <w:multiLevelType w:val="hybridMultilevel"/>
     <w:tmpl w:val="054203A8"/>
@@ -21692,7 +21792,7 @@
       </w:pPr>
     </w:lvl>
   </w:abstractNum>
-  <w:abstractNum w:abstractNumId="23" w15:restartNumberingAfterBreak="0">
+  <w:abstractNum w:abstractNumId="24" w15:restartNumberingAfterBreak="0">
     <w:nsid w:val="70DC00F6"/>
     <w:multiLevelType w:val="hybridMultilevel"/>
     <w:tmpl w:val="339C6DA8"/>
@@ -21778,7 +21878,7 @@
       </w:pPr>
     </w:lvl>
   </w:abstractNum>
-  <w:abstractNum w:abstractNumId="24" w15:restartNumberingAfterBreak="0">
+  <w:abstractNum w:abstractNumId="25" w15:restartNumberingAfterBreak="0">
     <w:nsid w:val="71952DA3"/>
     <w:multiLevelType w:val="multilevel"/>
     <w:tmpl w:val="F17A69C4"/>
@@ -21900,7 +22000,7 @@
       </w:rPr>
     </w:lvl>
   </w:abstractNum>
-  <w:abstractNum w:abstractNumId="25" w15:restartNumberingAfterBreak="0">
+  <w:abstractNum w:abstractNumId="26" w15:restartNumberingAfterBreak="0">
     <w:nsid w:val="747B58ED"/>
     <w:multiLevelType w:val="multilevel"/>
     <w:tmpl w:val="0419001D"/>
@@ -21983,6 +22083,102 @@
       <w:lvlJc w:val="left"/>
       <w:pPr>
         <w:ind w:left="3240" w:hanging="360"/>
+      </w:pPr>
+    </w:lvl>
+  </w:abstractNum>
+  <w:abstractNum w:abstractNumId="27" w15:restartNumberingAfterBreak="0">
+    <w:nsid w:val="7F8B4D41"/>
+    <w:multiLevelType w:val="multilevel"/>
+    <w:tmpl w:val="760C3282"/>
+    <w:lvl w:ilvl="0">
+      <w:start w:val="1"/>
+      <w:numFmt w:val="upperRoman"/>
+      <w:lvlText w:val="%1."/>
+      <w:lvlJc w:val="left"/>
+      <w:pPr>
+        <w:ind w:left="0" w:firstLine="0"/>
+      </w:pPr>
+      <w:rPr>
+        <w:b w:val="0"/>
+      </w:rPr>
+    </w:lvl>
+    <w:lvl w:ilvl="1">
+      <w:start w:val="1"/>
+      <w:numFmt w:val="decimal"/>
+      <w:lvlText w:val="%2."/>
+      <w:lvlJc w:val="left"/>
+      <w:pPr>
+        <w:ind w:left="716" w:hanging="432"/>
+      </w:pPr>
+      <w:rPr>
+        <w:b w:val="0"/>
+      </w:rPr>
+    </w:lvl>
+    <w:lvl w:ilvl="2">
+      <w:start w:val="1"/>
+      <w:numFmt w:val="bullet"/>
+      <w:lvlText w:val=""/>
+      <w:lvlJc w:val="left"/>
+      <w:pPr>
+        <w:ind w:left="1355" w:hanging="504"/>
+      </w:pPr>
+      <w:rPr>
+        <w:rFonts w:ascii="Symbol" w:hAnsi="Symbol" w:hint="default"/>
+        <w:b w:val="0"/>
+      </w:rPr>
+    </w:lvl>
+    <w:lvl w:ilvl="3">
+      <w:start w:val="1"/>
+      <w:numFmt w:val="decimal"/>
+      <w:lvlText w:val="%1.%2.%3.%4."/>
+      <w:lvlJc w:val="left"/>
+      <w:pPr>
+        <w:ind w:left="1728" w:hanging="648"/>
+      </w:pPr>
+    </w:lvl>
+    <w:lvl w:ilvl="4">
+      <w:start w:val="1"/>
+      <w:numFmt w:val="decimal"/>
+      <w:lvlText w:val="%1.%2.%3.%4.%5."/>
+      <w:lvlJc w:val="left"/>
+      <w:pPr>
+        <w:ind w:left="2232" w:hanging="792"/>
+      </w:pPr>
+    </w:lvl>
+    <w:lvl w:ilvl="5">
+      <w:start w:val="1"/>
+      <w:numFmt w:val="decimal"/>
+      <w:lvlText w:val="%1.%2.%3.%4.%5.%6."/>
+      <w:lvlJc w:val="left"/>
+      <w:pPr>
+        <w:ind w:left="2736" w:hanging="936"/>
+      </w:pPr>
+    </w:lvl>
+    <w:lvl w:ilvl="6">
+      <w:start w:val="1"/>
+      <w:numFmt w:val="decimal"/>
+      <w:lvlText w:val="%1.%2.%3.%4.%5.%6.%7."/>
+      <w:lvlJc w:val="left"/>
+      <w:pPr>
+        <w:ind w:left="3240" w:hanging="1080"/>
+      </w:pPr>
+    </w:lvl>
+    <w:lvl w:ilvl="7">
+      <w:start w:val="1"/>
+      <w:numFmt w:val="decimal"/>
+      <w:lvlText w:val="%1.%2.%3.%4.%5.%6.%7.%8."/>
+      <w:lvlJc w:val="left"/>
+      <w:pPr>
+        <w:ind w:left="3744" w:hanging="1224"/>
+      </w:pPr>
+    </w:lvl>
+    <w:lvl w:ilvl="8">
+      <w:start w:val="1"/>
+      <w:numFmt w:val="decimal"/>
+      <w:lvlText w:val="%1.%2.%3.%4.%5.%6.%7.%8.%9."/>
+      <w:lvlJc w:val="left"/>
+      <w:pPr>
+        <w:ind w:left="4320" w:hanging="1440"/>
       </w:pPr>
     </w:lvl>
   </w:abstractNum>
@@ -22053,7 +22249,7 @@
     <w:abstractNumId w:val="6"/>
   </w:num>
   <w:num w:numId="5">
-    <w:abstractNumId w:val="22"/>
+    <w:abstractNumId w:val="23"/>
   </w:num>
   <w:num w:numId="6">
     <w:abstractNumId w:val="0"/>
@@ -22074,7 +22270,7 @@
     <w:abstractNumId w:val="13"/>
   </w:num>
   <w:num w:numId="12">
-    <w:abstractNumId w:val="25"/>
+    <w:abstractNumId w:val="26"/>
   </w:num>
   <w:num w:numId="13">
     <w:abstractNumId w:val="9"/>
@@ -22089,7 +22285,7 @@
     <w:abstractNumId w:val="16"/>
   </w:num>
   <w:num w:numId="17">
-    <w:abstractNumId w:val="21"/>
+    <w:abstractNumId w:val="22"/>
   </w:num>
   <w:num w:numId="18">
     <w:abstractNumId w:val="7"/>
@@ -22101,16 +22297,16 @@
     <w:abstractNumId w:val="19"/>
   </w:num>
   <w:num w:numId="21">
-    <w:abstractNumId w:val="24"/>
+    <w:abstractNumId w:val="25"/>
   </w:num>
   <w:num w:numId="22">
     <w:abstractNumId w:val="2"/>
   </w:num>
   <w:num w:numId="23">
-    <w:abstractNumId w:val="23"/>
+    <w:abstractNumId w:val="24"/>
   </w:num>
   <w:num w:numId="24">
-    <w:abstractNumId w:val="20"/>
+    <w:abstractNumId w:val="21"/>
   </w:num>
   <w:num w:numId="25">
     <w:abstractNumId w:val="4"/>
@@ -22120,6 +22316,37 @@
   </w:num>
   <w:num w:numId="27">
     <w:abstractNumId w:val="12"/>
+  </w:num>
+  <w:num w:numId="28">
+    <w:abstractNumId w:val="20"/>
+  </w:num>
+  <w:num w:numId="29">
+    <w:abstractNumId w:val="27"/>
+    <w:lvlOverride w:ilvl="0">
+      <w:startOverride w:val="1"/>
+    </w:lvlOverride>
+    <w:lvlOverride w:ilvl="1">
+      <w:startOverride w:val="1"/>
+    </w:lvlOverride>
+    <w:lvlOverride w:ilvl="2"/>
+    <w:lvlOverride w:ilvl="3">
+      <w:startOverride w:val="1"/>
+    </w:lvlOverride>
+    <w:lvlOverride w:ilvl="4">
+      <w:startOverride w:val="1"/>
+    </w:lvlOverride>
+    <w:lvlOverride w:ilvl="5">
+      <w:startOverride w:val="1"/>
+    </w:lvlOverride>
+    <w:lvlOverride w:ilvl="6">
+      <w:startOverride w:val="1"/>
+    </w:lvlOverride>
+    <w:lvlOverride w:ilvl="7">
+      <w:startOverride w:val="1"/>
+    </w:lvlOverride>
+    <w:lvlOverride w:ilvl="8">
+      <w:startOverride w:val="1"/>
+    </w:lvlOverride>
   </w:num>
 </w:numbering>
 </file>
@@ -22519,14 +22746,14 @@
     <w:lsdException w:name="Unresolved Mention" w:semiHidden="1" w:unhideWhenUsed="1"/>
     <w:lsdException w:name="Smart Link" w:semiHidden="1" w:unhideWhenUsed="1"/>
   </w:latentStyles>
-  <w:style w:type="paragraph" w:default="1" w:styleId="a">
+  <w:style w:type="paragraph" w:default="1" w:styleId="a0">
     <w:name w:val="Normal"/>
     <w:qFormat/>
   </w:style>
   <w:style w:type="paragraph" w:styleId="1">
     <w:name w:val="heading 1"/>
-    <w:basedOn w:val="a"/>
-    <w:next w:val="a"/>
+    <w:basedOn w:val="a0"/>
+    <w:next w:val="a0"/>
     <w:link w:val="10"/>
     <w:uiPriority w:val="9"/>
     <w:qFormat/>
@@ -22546,8 +22773,8 @@
   </w:style>
   <w:style w:type="paragraph" w:styleId="2">
     <w:name w:val="heading 2"/>
-    <w:basedOn w:val="a"/>
-    <w:next w:val="a"/>
+    <w:basedOn w:val="a0"/>
+    <w:next w:val="a0"/>
     <w:link w:val="20"/>
     <w:uiPriority w:val="9"/>
     <w:unhideWhenUsed/>
@@ -22568,8 +22795,8 @@
   </w:style>
   <w:style w:type="paragraph" w:styleId="3">
     <w:name w:val="heading 3"/>
-    <w:basedOn w:val="a"/>
-    <w:next w:val="a"/>
+    <w:basedOn w:val="a0"/>
+    <w:next w:val="a0"/>
     <w:link w:val="30"/>
     <w:uiPriority w:val="9"/>
     <w:unhideWhenUsed/>
@@ -22590,8 +22817,8 @@
   </w:style>
   <w:style w:type="paragraph" w:styleId="4">
     <w:name w:val="heading 4"/>
-    <w:basedOn w:val="a"/>
-    <w:next w:val="a"/>
+    <w:basedOn w:val="a0"/>
+    <w:next w:val="a0"/>
     <w:link w:val="40"/>
     <w:uiPriority w:val="9"/>
     <w:unhideWhenUsed/>
@@ -22610,13 +22837,13 @@
       <w:color w:val="2F5496" w:themeColor="accent1" w:themeShade="BF"/>
     </w:rPr>
   </w:style>
-  <w:style w:type="character" w:default="1" w:styleId="a0">
+  <w:style w:type="character" w:default="1" w:styleId="a1">
     <w:name w:val="Default Paragraph Font"/>
     <w:uiPriority w:val="1"/>
     <w:semiHidden/>
     <w:unhideWhenUsed/>
   </w:style>
-  <w:style w:type="table" w:default="1" w:styleId="a1">
+  <w:style w:type="table" w:default="1" w:styleId="a2">
     <w:name w:val="Normal Table"/>
     <w:uiPriority w:val="99"/>
     <w:semiHidden/>
@@ -22631,15 +22858,15 @@
       </w:tblCellMar>
     </w:tblPr>
   </w:style>
-  <w:style w:type="numbering" w:default="1" w:styleId="a2">
+  <w:style w:type="numbering" w:default="1" w:styleId="a3">
     <w:name w:val="No List"/>
     <w:uiPriority w:val="99"/>
     <w:semiHidden/>
     <w:unhideWhenUsed/>
   </w:style>
-  <w:style w:type="paragraph" w:styleId="a3">
+  <w:style w:type="paragraph" w:styleId="a4">
     <w:name w:val="List Paragraph"/>
-    <w:basedOn w:val="a"/>
+    <w:basedOn w:val="a0"/>
     <w:uiPriority w:val="34"/>
     <w:qFormat/>
     <w:rsid w:val="00A0113C"/>
@@ -22654,9 +22881,9 @@
       <w:sz w:val="24"/>
     </w:rPr>
   </w:style>
-  <w:style w:type="paragraph" w:styleId="a4">
+  <w:style w:type="paragraph" w:styleId="a5">
     <w:name w:val="Normal (Web)"/>
-    <w:basedOn w:val="a"/>
+    <w:basedOn w:val="a0"/>
     <w:uiPriority w:val="99"/>
     <w:unhideWhenUsed/>
     <w:rsid w:val="00A0113C"/>
@@ -22670,9 +22897,9 @@
       <w:lang w:eastAsia="ru-RU"/>
     </w:rPr>
   </w:style>
-  <w:style w:type="character" w:styleId="a5">
+  <w:style w:type="character" w:styleId="a6">
     <w:name w:val="Emphasis"/>
-    <w:basedOn w:val="a0"/>
+    <w:basedOn w:val="a1"/>
     <w:uiPriority w:val="20"/>
     <w:qFormat/>
     <w:rsid w:val="00A45BA6"/>
@@ -22683,13 +22910,13 @@
   </w:style>
   <w:style w:type="character" w:customStyle="1" w:styleId="apple-converted-space">
     <w:name w:val="apple-converted-space"/>
-    <w:basedOn w:val="a0"/>
+    <w:basedOn w:val="a1"/>
     <w:rsid w:val="00611F62"/>
   </w:style>
-  <w:style w:type="paragraph" w:styleId="a6">
+  <w:style w:type="paragraph" w:styleId="a7">
     <w:name w:val="header"/>
-    <w:basedOn w:val="a"/>
-    <w:link w:val="a7"/>
+    <w:basedOn w:val="a0"/>
+    <w:link w:val="a8"/>
     <w:uiPriority w:val="99"/>
     <w:unhideWhenUsed/>
     <w:rsid w:val="00A446FF"/>
@@ -22707,10 +22934,10 @@
       <w:sz w:val="24"/>
     </w:rPr>
   </w:style>
-  <w:style w:type="character" w:customStyle="1" w:styleId="a7">
+  <w:style w:type="character" w:customStyle="1" w:styleId="a8">
     <w:name w:val="Верхний колонтитул Знак"/>
-    <w:basedOn w:val="a0"/>
-    <w:link w:val="a6"/>
+    <w:basedOn w:val="a1"/>
+    <w:link w:val="a7"/>
     <w:uiPriority w:val="99"/>
     <w:rsid w:val="00A446FF"/>
     <w:rPr>
@@ -22718,9 +22945,9 @@
       <w:sz w:val="24"/>
     </w:rPr>
   </w:style>
-  <w:style w:type="table" w:styleId="a8">
+  <w:style w:type="table" w:styleId="a9">
     <w:name w:val="Table Grid"/>
-    <w:basedOn w:val="a1"/>
+    <w:basedOn w:val="a2"/>
     <w:uiPriority w:val="59"/>
     <w:rsid w:val="00885EA8"/>
     <w:pPr>
@@ -22745,7 +22972,7 @@
   </w:style>
   <w:style w:type="table" w:styleId="41">
     <w:name w:val="Plain Table 4"/>
-    <w:basedOn w:val="a1"/>
+    <w:basedOn w:val="a2"/>
     <w:uiPriority w:val="44"/>
     <w:rsid w:val="00A97399"/>
     <w:pPr>
@@ -22792,10 +23019,10 @@
       </w:tcPr>
     </w:tblStylePr>
   </w:style>
-  <w:style w:type="paragraph" w:styleId="a9">
+  <w:style w:type="paragraph" w:styleId="aa">
     <w:name w:val="footer"/>
-    <w:basedOn w:val="a"/>
-    <w:link w:val="aa"/>
+    <w:basedOn w:val="a0"/>
+    <w:link w:val="ab"/>
     <w:uiPriority w:val="99"/>
     <w:unhideWhenUsed/>
     <w:rsid w:val="009E4915"/>
@@ -22807,16 +23034,16 @@
       <w:spacing w:after="0" w:line="240" w:lineRule="auto"/>
     </w:pPr>
   </w:style>
-  <w:style w:type="character" w:customStyle="1" w:styleId="aa">
+  <w:style w:type="character" w:customStyle="1" w:styleId="ab">
     <w:name w:val="Нижний колонтитул Знак"/>
-    <w:basedOn w:val="a0"/>
-    <w:link w:val="a9"/>
+    <w:basedOn w:val="a1"/>
+    <w:link w:val="aa"/>
     <w:uiPriority w:val="99"/>
     <w:rsid w:val="009E4915"/>
   </w:style>
   <w:style w:type="character" w:customStyle="1" w:styleId="10">
     <w:name w:val="Заголовок 1 Знак"/>
-    <w:basedOn w:val="a0"/>
+    <w:basedOn w:val="a1"/>
     <w:link w:val="1"/>
     <w:uiPriority w:val="9"/>
     <w:rsid w:val="00C66B5A"/>
@@ -22827,10 +23054,10 @@
       <w:szCs w:val="32"/>
     </w:rPr>
   </w:style>
-  <w:style w:type="paragraph" w:styleId="ab">
+  <w:style w:type="paragraph" w:styleId="ac">
     <w:name w:val="TOC Heading"/>
     <w:basedOn w:val="1"/>
-    <w:next w:val="a"/>
+    <w:next w:val="a0"/>
     <w:uiPriority w:val="39"/>
     <w:unhideWhenUsed/>
     <w:qFormat/>
@@ -22844,8 +23071,8 @@
   </w:style>
   <w:style w:type="paragraph" w:styleId="11">
     <w:name w:val="toc 1"/>
-    <w:basedOn w:val="a"/>
-    <w:next w:val="a"/>
+    <w:basedOn w:val="a0"/>
+    <w:next w:val="a0"/>
     <w:autoRedefine/>
     <w:uiPriority w:val="39"/>
     <w:unhideWhenUsed/>
@@ -22856,8 +23083,8 @@
   </w:style>
   <w:style w:type="paragraph" w:styleId="21">
     <w:name w:val="toc 2"/>
-    <w:basedOn w:val="a"/>
-    <w:next w:val="a"/>
+    <w:basedOn w:val="a0"/>
+    <w:next w:val="a0"/>
     <w:autoRedefine/>
     <w:uiPriority w:val="39"/>
     <w:unhideWhenUsed/>
@@ -22878,8 +23105,8 @@
   </w:style>
   <w:style w:type="paragraph" w:styleId="31">
     <w:name w:val="toc 3"/>
-    <w:basedOn w:val="a"/>
-    <w:next w:val="a"/>
+    <w:basedOn w:val="a0"/>
+    <w:next w:val="a0"/>
     <w:autoRedefine/>
     <w:uiPriority w:val="39"/>
     <w:unhideWhenUsed/>
@@ -22889,9 +23116,9 @@
       <w:ind w:left="440"/>
     </w:pPr>
   </w:style>
-  <w:style w:type="character" w:styleId="ac">
+  <w:style w:type="character" w:styleId="ad">
     <w:name w:val="Hyperlink"/>
-    <w:basedOn w:val="a0"/>
+    <w:basedOn w:val="a1"/>
     <w:uiPriority w:val="99"/>
     <w:unhideWhenUsed/>
     <w:rsid w:val="00C66B5A"/>
@@ -22918,7 +23145,7 @@
   </w:style>
   <w:style w:type="character" w:customStyle="1" w:styleId="20">
     <w:name w:val="Заголовок 2 Знак"/>
-    <w:basedOn w:val="a0"/>
+    <w:basedOn w:val="a1"/>
     <w:link w:val="2"/>
     <w:uiPriority w:val="9"/>
     <w:rsid w:val="00F54B8D"/>
@@ -22931,7 +23158,7 @@
   </w:style>
   <w:style w:type="character" w:customStyle="1" w:styleId="30">
     <w:name w:val="Заголовок 3 Знак"/>
-    <w:basedOn w:val="a0"/>
+    <w:basedOn w:val="a1"/>
     <w:link w:val="3"/>
     <w:uiPriority w:val="9"/>
     <w:rsid w:val="00F54B8D"/>
@@ -22944,7 +23171,7 @@
   </w:style>
   <w:style w:type="character" w:customStyle="1" w:styleId="40">
     <w:name w:val="Заголовок 4 Знак"/>
-    <w:basedOn w:val="a0"/>
+    <w:basedOn w:val="a1"/>
     <w:link w:val="4"/>
     <w:uiPriority w:val="9"/>
     <w:rsid w:val="00F54B8D"/>
@@ -22955,9 +23182,9 @@
       <w:color w:val="2F5496" w:themeColor="accent1" w:themeShade="BF"/>
     </w:rPr>
   </w:style>
-  <w:style w:type="character" w:styleId="ad">
+  <w:style w:type="character" w:styleId="ae">
     <w:name w:val="FollowedHyperlink"/>
-    <w:basedOn w:val="a0"/>
+    <w:basedOn w:val="a1"/>
     <w:uiPriority w:val="99"/>
     <w:semiHidden/>
     <w:unhideWhenUsed/>
@@ -22967,7 +23194,7 @@
       <w:u w:val="single"/>
     </w:rPr>
   </w:style>
-  <w:style w:type="paragraph" w:styleId="ae">
+  <w:style w:type="paragraph" w:styleId="af">
     <w:name w:val="No Spacing"/>
     <w:uiPriority w:val="1"/>
     <w:qFormat/>
@@ -22975,6 +23202,62 @@
     <w:pPr>
       <w:spacing w:after="0" w:line="240" w:lineRule="auto"/>
     </w:pPr>
+  </w:style>
+  <w:style w:type="character" w:customStyle="1" w:styleId="af0">
+    <w:name w:val="Обычный ТД Знак"/>
+    <w:basedOn w:val="a1"/>
+    <w:link w:val="af1"/>
+    <w:locked/>
+    <w:rsid w:val="00CC42DA"/>
+    <w:rPr>
+      <w:rFonts w:ascii="Times New Roman" w:hAnsi="Times New Roman" w:cs="Times New Roman"/>
+      <w:sz w:val="24"/>
+      <w:szCs w:val="24"/>
+    </w:rPr>
+  </w:style>
+  <w:style w:type="paragraph" w:customStyle="1" w:styleId="af1">
+    <w:name w:val="Обычный ТД"/>
+    <w:basedOn w:val="a4"/>
+    <w:link w:val="af0"/>
+    <w:rsid w:val="00CC42DA"/>
+    <w:pPr>
+      <w:spacing w:after="120" w:line="276" w:lineRule="auto"/>
+      <w:ind w:left="0"/>
+      <w:contextualSpacing w:val="0"/>
+    </w:pPr>
+    <w:rPr>
+      <w:rFonts w:cs="Times New Roman"/>
+      <w:szCs w:val="24"/>
+    </w:rPr>
+  </w:style>
+  <w:style w:type="character" w:customStyle="1" w:styleId="af2">
+    <w:name w:val="Маркированный список ТД Знак"/>
+    <w:basedOn w:val="a1"/>
+    <w:link w:val="a"/>
+    <w:locked/>
+    <w:rsid w:val="00CC42DA"/>
+    <w:rPr>
+      <w:rFonts w:ascii="Times New Roman" w:hAnsi="Times New Roman" w:cs="Times New Roman"/>
+      <w:sz w:val="24"/>
+      <w:szCs w:val="24"/>
+    </w:rPr>
+  </w:style>
+  <w:style w:type="paragraph" w:customStyle="1" w:styleId="a">
+    <w:name w:val="Маркированный список ТД"/>
+    <w:basedOn w:val="a4"/>
+    <w:link w:val="af2"/>
+    <w:rsid w:val="00CC42DA"/>
+    <w:pPr>
+      <w:numPr>
+        <w:numId w:val="28"/>
+      </w:numPr>
+      <w:spacing w:after="120" w:line="276" w:lineRule="auto"/>
+      <w:ind w:left="709" w:hanging="425"/>
+    </w:pPr>
+    <w:rPr>
+      <w:rFonts w:cs="Times New Roman"/>
+      <w:szCs w:val="24"/>
+    </w:rPr>
   </w:style>
 </w:styles>
 </file>
@@ -23279,7 +23562,7 @@
 </file>
 
 <file path=customXml/itemProps1.xml><?xml version="1.0" encoding="utf-8"?>
-<ds:datastoreItem xmlns:ds="http://schemas.openxmlformats.org/officeDocument/2006/customXml" ds:itemID="{B392139A-80D4-45C1-B750-90D71213E2CB}">
+<ds:datastoreItem xmlns:ds="http://schemas.openxmlformats.org/officeDocument/2006/customXml" ds:itemID="{0A46A02C-FDCB-4E1C-B94E-119C4DBB144A}">
   <ds:schemaRefs>
     <ds:schemaRef ds:uri="http://schemas.openxmlformats.org/officeDocument/2006/bibliography"/>
   </ds:schemaRefs>

</xml_diff>